<commit_message>
Added more steps to API Gateway setup
</commit_message>
<xml_diff>
--- a/Worksheet.docx
+++ b/Worksheet.docx
@@ -10,10 +10,16 @@
         <w:t>Pre-requisite steps for creat</w:t>
       </w:r>
       <w:r>
-        <w:t>ing your serverless application</w:t>
-      </w:r>
-      <w:bookmarkStart w:id="0" w:name="_GoBack"/>
-      <w:bookmarkEnd w:id="0"/>
+        <w:t xml:space="preserve">ing your </w:t>
+      </w:r>
+      <w:proofErr w:type="spellStart"/>
+      <w:r>
+        <w:t>serverless</w:t>
+      </w:r>
+      <w:proofErr w:type="spellEnd"/>
+      <w:r>
+        <w:t xml:space="preserve"> application</w:t>
+      </w:r>
     </w:p>
     <w:p>
       <w:pPr>
@@ -311,7 +317,21 @@
         <w:rPr>
           <w:shd w:val="clear" w:color="auto" w:fill="FFFFFF"/>
         </w:rPr>
-        <w:t>Building your Serverless applicat</w:t>
+        <w:t xml:space="preserve">Building your </w:t>
+      </w:r>
+      <w:proofErr w:type="spellStart"/>
+      <w:r>
+        <w:rPr>
+          <w:shd w:val="clear" w:color="auto" w:fill="FFFFFF"/>
+        </w:rPr>
+        <w:t>Serverless</w:t>
+      </w:r>
+      <w:proofErr w:type="spellEnd"/>
+      <w:r>
+        <w:rPr>
+          <w:shd w:val="clear" w:color="auto" w:fill="FFFFFF"/>
+        </w:rPr>
+        <w:t xml:space="preserve"> applicat</w:t>
       </w:r>
       <w:r>
         <w:rPr>
@@ -448,7 +468,29 @@
           <w:szCs w:val="21"/>
           <w:shd w:val="clear" w:color="auto" w:fill="FFFFFF"/>
         </w:rPr>
-        <w:t xml:space="preserve"> for all steps. </w:t>
+        <w:t xml:space="preserve"> for all </w:t>
+      </w:r>
+      <w:proofErr w:type="gramStart"/>
+      <w:r>
+        <w:rPr>
+          <w:rFonts w:cstheme="minorHAnsi"/>
+          <w:color w:val="000000" w:themeColor="text1"/>
+          <w:sz w:val="21"/>
+          <w:szCs w:val="21"/>
+          <w:shd w:val="clear" w:color="auto" w:fill="FFFFFF"/>
+        </w:rPr>
+        <w:t>steps</w:t>
+      </w:r>
+      <w:proofErr w:type="gramEnd"/>
+      <w:r>
+        <w:rPr>
+          <w:rFonts w:cstheme="minorHAnsi"/>
+          <w:color w:val="000000" w:themeColor="text1"/>
+          <w:sz w:val="21"/>
+          <w:szCs w:val="21"/>
+          <w:shd w:val="clear" w:color="auto" w:fill="FFFFFF"/>
+        </w:rPr>
+        <w:t xml:space="preserve">. </w:t>
       </w:r>
     </w:p>
     <w:p>
@@ -458,12 +500,14 @@
           <w:shd w:val="clear" w:color="auto" w:fill="FFFFFF"/>
         </w:rPr>
       </w:pPr>
+      <w:proofErr w:type="spellStart"/>
       <w:r>
         <w:rPr>
           <w:shd w:val="clear" w:color="auto" w:fill="FFFFFF"/>
         </w:rPr>
         <w:t>DynamoDB</w:t>
       </w:r>
+      <w:proofErr w:type="spellEnd"/>
     </w:p>
     <w:p>
       <w:pPr>
@@ -523,7 +567,29 @@
           <w:szCs w:val="21"/>
           <w:shd w:val="clear" w:color="auto" w:fill="FFFFFF"/>
         </w:rPr>
-        <w:t>create the DynamoDB table</w:t>
+        <w:t xml:space="preserve">create the </w:t>
+      </w:r>
+      <w:proofErr w:type="spellStart"/>
+      <w:r>
+        <w:rPr>
+          <w:rFonts w:cstheme="minorHAnsi"/>
+          <w:color w:val="000000" w:themeColor="text1"/>
+          <w:sz w:val="21"/>
+          <w:szCs w:val="21"/>
+          <w:shd w:val="clear" w:color="auto" w:fill="FFFFFF"/>
+        </w:rPr>
+        <w:t>DynamoDB</w:t>
+      </w:r>
+      <w:proofErr w:type="spellEnd"/>
+      <w:r>
+        <w:rPr>
+          <w:rFonts w:cstheme="minorHAnsi"/>
+          <w:color w:val="000000" w:themeColor="text1"/>
+          <w:sz w:val="21"/>
+          <w:szCs w:val="21"/>
+          <w:shd w:val="clear" w:color="auto" w:fill="FFFFFF"/>
+        </w:rPr>
+        <w:t xml:space="preserve"> table</w:t>
       </w:r>
       <w:r>
         <w:rPr>
@@ -737,6 +803,7 @@
         </w:rPr>
         <w:t xml:space="preserve"> “</w:t>
       </w:r>
+      <w:proofErr w:type="spellStart"/>
       <w:r>
         <w:rPr>
           <w:rFonts w:cstheme="minorHAnsi"/>
@@ -747,6 +814,7 @@
         </w:rPr>
         <w:t>DynamoDB</w:t>
       </w:r>
+      <w:proofErr w:type="spellEnd"/>
       <w:r>
         <w:rPr>
           <w:rFonts w:cstheme="minorHAnsi"/>
@@ -765,7 +833,18 @@
           <w:szCs w:val="21"/>
           <w:shd w:val="clear" w:color="auto" w:fill="FFFFFF"/>
         </w:rPr>
-        <w:t xml:space="preserve"> Database section in the left column and select it. You can also type into the Search bar “Dyna</w:t>
+        <w:t xml:space="preserve"> Database section in the left column and select it. You can also type into the Search bar “</w:t>
+      </w:r>
+      <w:proofErr w:type="spellStart"/>
+      <w:r>
+        <w:rPr>
+          <w:rFonts w:cstheme="minorHAnsi"/>
+          <w:color w:val="000000" w:themeColor="text1"/>
+          <w:sz w:val="21"/>
+          <w:szCs w:val="21"/>
+          <w:shd w:val="clear" w:color="auto" w:fill="FFFFFF"/>
+        </w:rPr>
+        <w:t>Dyna</w:t>
       </w:r>
       <w:r>
         <w:rPr>
@@ -785,7 +864,18 @@
           <w:szCs w:val="21"/>
           <w:shd w:val="clear" w:color="auto" w:fill="FFFFFF"/>
         </w:rPr>
-        <w:t>oDB” and select it from the search suggestion</w:t>
+        <w:t>oDB</w:t>
+      </w:r>
+      <w:proofErr w:type="spellEnd"/>
+      <w:r>
+        <w:rPr>
+          <w:rFonts w:cstheme="minorHAnsi"/>
+          <w:color w:val="000000" w:themeColor="text1"/>
+          <w:sz w:val="21"/>
+          <w:szCs w:val="21"/>
+          <w:shd w:val="clear" w:color="auto" w:fill="FFFFFF"/>
+        </w:rPr>
+        <w:t>” and select it from the search suggestion</w:t>
       </w:r>
       <w:r>
         <w:rPr>
@@ -908,7 +998,51 @@
           <w:szCs w:val="21"/>
           <w:shd w:val="clear" w:color="auto" w:fill="FFFFFF"/>
         </w:rPr>
-        <w:t xml:space="preserve">On the DynamoDB homepage, go ahead and read about DynamoDB and click “Create Table” when you are ready. </w:t>
+        <w:t xml:space="preserve">On the </w:t>
+      </w:r>
+      <w:proofErr w:type="spellStart"/>
+      <w:r>
+        <w:rPr>
+          <w:rFonts w:cstheme="minorHAnsi"/>
+          <w:color w:val="000000" w:themeColor="text1"/>
+          <w:sz w:val="21"/>
+          <w:szCs w:val="21"/>
+          <w:shd w:val="clear" w:color="auto" w:fill="FFFFFF"/>
+        </w:rPr>
+        <w:t>DynamoDB</w:t>
+      </w:r>
+      <w:proofErr w:type="spellEnd"/>
+      <w:r>
+        <w:rPr>
+          <w:rFonts w:cstheme="minorHAnsi"/>
+          <w:color w:val="000000" w:themeColor="text1"/>
+          <w:sz w:val="21"/>
+          <w:szCs w:val="21"/>
+          <w:shd w:val="clear" w:color="auto" w:fill="FFFFFF"/>
+        </w:rPr>
+        <w:t xml:space="preserve"> homepage, go ahead and read about </w:t>
+      </w:r>
+      <w:proofErr w:type="spellStart"/>
+      <w:r>
+        <w:rPr>
+          <w:rFonts w:cstheme="minorHAnsi"/>
+          <w:color w:val="000000" w:themeColor="text1"/>
+          <w:sz w:val="21"/>
+          <w:szCs w:val="21"/>
+          <w:shd w:val="clear" w:color="auto" w:fill="FFFFFF"/>
+        </w:rPr>
+        <w:t>DynamoDB</w:t>
+      </w:r>
+      <w:proofErr w:type="spellEnd"/>
+      <w:r>
+        <w:rPr>
+          <w:rFonts w:cstheme="minorHAnsi"/>
+          <w:color w:val="000000" w:themeColor="text1"/>
+          <w:sz w:val="21"/>
+          <w:szCs w:val="21"/>
+          <w:shd w:val="clear" w:color="auto" w:fill="FFFFFF"/>
+        </w:rPr>
+        <w:t xml:space="preserve"> and click “Create Table” when you are ready. </w:t>
       </w:r>
     </w:p>
     <w:p>
@@ -957,8 +1091,17 @@
           <w:rFonts w:ascii="Arial" w:hAnsi="Arial" w:cs="Arial"/>
           <w:color w:val="000000" w:themeColor="text1"/>
         </w:rPr>
-        <w:t>: GHCSessions</w:t>
-      </w:r>
+        <w:t xml:space="preserve">: </w:t>
+      </w:r>
+      <w:proofErr w:type="spellStart"/>
+      <w:r>
+        <w:rPr>
+          <w:rFonts w:ascii="Arial" w:hAnsi="Arial" w:cs="Arial"/>
+          <w:color w:val="000000" w:themeColor="text1"/>
+        </w:rPr>
+        <w:t>GHCSessions</w:t>
+      </w:r>
+      <w:proofErr w:type="spellEnd"/>
     </w:p>
     <w:p>
       <w:pPr>
@@ -1267,8 +1410,17 @@
           <w:rFonts w:ascii="Arial" w:hAnsi="Arial" w:cs="Arial"/>
           <w:color w:val="000000" w:themeColor="text1"/>
         </w:rPr>
-        <w:t>Primary key*:  startDate</w:t>
-      </w:r>
+        <w:t xml:space="preserve">Primary key*:  </w:t>
+      </w:r>
+      <w:proofErr w:type="spellStart"/>
+      <w:r>
+        <w:rPr>
+          <w:rFonts w:ascii="Arial" w:hAnsi="Arial" w:cs="Arial"/>
+          <w:color w:val="000000" w:themeColor="text1"/>
+        </w:rPr>
+        <w:t>startDate</w:t>
+      </w:r>
+      <w:proofErr w:type="spellEnd"/>
     </w:p>
     <w:p>
       <w:pPr>
@@ -1364,7 +1516,29 @@
           <w:szCs w:val="21"/>
           <w:shd w:val="clear" w:color="auto" w:fill="FFFFFF"/>
         </w:rPr>
-        <w:t xml:space="preserve"> startDate-index</w:t>
+        <w:t xml:space="preserve"> </w:t>
+      </w:r>
+      <w:proofErr w:type="spellStart"/>
+      <w:r>
+        <w:rPr>
+          <w:rFonts w:ascii="Arial" w:hAnsi="Arial" w:cs="Arial"/>
+          <w:color w:val="000000" w:themeColor="text1"/>
+          <w:sz w:val="21"/>
+          <w:szCs w:val="21"/>
+          <w:shd w:val="clear" w:color="auto" w:fill="FFFFFF"/>
+        </w:rPr>
+        <w:t>startDate</w:t>
+      </w:r>
+      <w:proofErr w:type="spellEnd"/>
+      <w:r>
+        <w:rPr>
+          <w:rFonts w:ascii="Arial" w:hAnsi="Arial" w:cs="Arial"/>
+          <w:color w:val="000000" w:themeColor="text1"/>
+          <w:sz w:val="21"/>
+          <w:szCs w:val="21"/>
+          <w:shd w:val="clear" w:color="auto" w:fill="FFFFFF"/>
+        </w:rPr>
+        <w:t>-index</w:t>
       </w:r>
     </w:p>
     <w:p>
@@ -1469,11 +1643,10 @@
           <w:szCs w:val="21"/>
           <w:shd w:val="clear" w:color="auto" w:fill="FFFFFF"/>
         </w:rPr>
-        <w:t>eave everything else on the page as-is and scroll to the bottom. Click “Create” and wait for DynamoDB to create your table. This may take a few minutes.</w:t>
-      </w:r>
-    </w:p>
-    <w:p>
-      <w:pPr>
+        <w:t xml:space="preserve">eave everything else on the page as-is and scroll to the bottom. Click “Create” and wait for </w:t>
+      </w:r>
+      <w:proofErr w:type="spellStart"/>
+      <w:r>
         <w:rPr>
           <w:rFonts w:cstheme="minorHAnsi"/>
           <w:bCs/>
@@ -1482,7 +1655,9 @@
           <w:szCs w:val="21"/>
           <w:shd w:val="clear" w:color="auto" w:fill="FFFFFF"/>
         </w:rPr>
-      </w:pPr>
+        <w:t>DynamoDB</w:t>
+      </w:r>
+      <w:proofErr w:type="spellEnd"/>
       <w:r>
         <w:rPr>
           <w:rFonts w:cstheme="minorHAnsi"/>
@@ -1492,6 +1667,29 @@
           <w:szCs w:val="21"/>
           <w:shd w:val="clear" w:color="auto" w:fill="FFFFFF"/>
         </w:rPr>
+        <w:t xml:space="preserve"> to create your table. This may take a few minutes.</w:t>
+      </w:r>
+    </w:p>
+    <w:p>
+      <w:pPr>
+        <w:rPr>
+          <w:rFonts w:cstheme="minorHAnsi"/>
+          <w:bCs/>
+          <w:color w:val="000000" w:themeColor="text1"/>
+          <w:sz w:val="21"/>
+          <w:szCs w:val="21"/>
+          <w:shd w:val="clear" w:color="auto" w:fill="FFFFFF"/>
+        </w:rPr>
+      </w:pPr>
+      <w:r>
+        <w:rPr>
+          <w:rFonts w:cstheme="minorHAnsi"/>
+          <w:bCs/>
+          <w:color w:val="000000" w:themeColor="text1"/>
+          <w:sz w:val="21"/>
+          <w:szCs w:val="21"/>
+          <w:shd w:val="clear" w:color="auto" w:fill="FFFFFF"/>
+        </w:rPr>
         <w:t xml:space="preserve">In the meantime, </w:t>
       </w:r>
       <w:r>
@@ -1611,12 +1809,14 @@
           <w:shd w:val="clear" w:color="auto" w:fill="FFFFFF"/>
         </w:rPr>
       </w:pPr>
+      <w:proofErr w:type="spellStart"/>
       <w:r>
         <w:rPr>
           <w:shd w:val="clear" w:color="auto" w:fill="FFFFFF"/>
         </w:rPr>
         <w:t>AddSessions</w:t>
       </w:r>
+      <w:proofErr w:type="spellEnd"/>
     </w:p>
     <w:p>
       <w:pPr>
@@ -1683,7 +1883,31 @@
           <w:szCs w:val="21"/>
           <w:shd w:val="clear" w:color="auto" w:fill="FFFFFF"/>
         </w:rPr>
-        <w:t xml:space="preserve">to populate the DynamoDB table that </w:t>
+        <w:t xml:space="preserve">to populate the </w:t>
+      </w:r>
+      <w:proofErr w:type="spellStart"/>
+      <w:r>
+        <w:rPr>
+          <w:rFonts w:cstheme="minorHAnsi"/>
+          <w:bCs/>
+          <w:color w:val="000000" w:themeColor="text1"/>
+          <w:sz w:val="21"/>
+          <w:szCs w:val="21"/>
+          <w:shd w:val="clear" w:color="auto" w:fill="FFFFFF"/>
+        </w:rPr>
+        <w:t>DynamoDB</w:t>
+      </w:r>
+      <w:proofErr w:type="spellEnd"/>
+      <w:r>
+        <w:rPr>
+          <w:rFonts w:cstheme="minorHAnsi"/>
+          <w:bCs/>
+          <w:color w:val="000000" w:themeColor="text1"/>
+          <w:sz w:val="21"/>
+          <w:szCs w:val="21"/>
+          <w:shd w:val="clear" w:color="auto" w:fill="FFFFFF"/>
+        </w:rPr>
+        <w:t xml:space="preserve"> table that </w:t>
       </w:r>
       <w:r>
         <w:rPr>
@@ -2222,6 +2446,7 @@
         </w:rPr>
         <w:t xml:space="preserve"> </w:t>
       </w:r>
+      <w:proofErr w:type="spellStart"/>
       <w:r>
         <w:rPr>
           <w:rFonts w:ascii="Arial" w:hAnsi="Arial" w:cs="Arial"/>
@@ -2232,6 +2457,7 @@
         </w:rPr>
         <w:t>AddSessions</w:t>
       </w:r>
+      <w:proofErr w:type="spellEnd"/>
     </w:p>
     <w:p>
       <w:pPr>
@@ -2664,6 +2890,7 @@
         </w:rPr>
         <w:t xml:space="preserve">Role Name: </w:t>
       </w:r>
+      <w:proofErr w:type="spellStart"/>
       <w:r>
         <w:rPr>
           <w:rFonts w:ascii="Arial" w:hAnsi="Arial" w:cs="Arial"/>
@@ -2674,6 +2901,7 @@
         </w:rPr>
         <w:t>lambda_basic_execution</w:t>
       </w:r>
+      <w:proofErr w:type="spellEnd"/>
     </w:p>
     <w:p>
       <w:pPr>
@@ -3135,7 +3363,23 @@
           <w:rFonts w:cstheme="minorHAnsi"/>
           <w:color w:val="000000" w:themeColor="text1"/>
         </w:rPr>
-        <w:t>Go to File, then click Save to save your changes.</w:t>
+        <w:t xml:space="preserve">Go to </w:t>
+      </w:r>
+      <w:proofErr w:type="gramStart"/>
+      <w:r>
+        <w:rPr>
+          <w:rFonts w:cstheme="minorHAnsi"/>
+          <w:color w:val="000000" w:themeColor="text1"/>
+        </w:rPr>
+        <w:t>File</w:t>
+      </w:r>
+      <w:proofErr w:type="gramEnd"/>
+      <w:r>
+        <w:rPr>
+          <w:rFonts w:cstheme="minorHAnsi"/>
+          <w:color w:val="000000" w:themeColor="text1"/>
+        </w:rPr>
+        <w:t>, then click Save to save your changes.</w:t>
       </w:r>
     </w:p>
     <w:p>
@@ -3152,6 +3396,7 @@
         </w:rPr>
         <w:t xml:space="preserve">You will also create a new file in the </w:t>
       </w:r>
+      <w:proofErr w:type="spellStart"/>
       <w:r>
         <w:rPr>
           <w:rFonts w:cstheme="minorHAnsi"/>
@@ -3159,6 +3404,7 @@
         </w:rPr>
         <w:t>AddSessions</w:t>
       </w:r>
+      <w:proofErr w:type="spellEnd"/>
       <w:r>
         <w:rPr>
           <w:rFonts w:cstheme="minorHAnsi"/>
@@ -3260,7 +3506,23 @@
           <w:rFonts w:cstheme="minorHAnsi"/>
           <w:color w:val="000000" w:themeColor="text1"/>
         </w:rPr>
-        <w:t>Go to File, then click Save to save your changes.</w:t>
+        <w:t xml:space="preserve">Go to </w:t>
+      </w:r>
+      <w:proofErr w:type="gramStart"/>
+      <w:r>
+        <w:rPr>
+          <w:rFonts w:cstheme="minorHAnsi"/>
+          <w:color w:val="000000" w:themeColor="text1"/>
+        </w:rPr>
+        <w:t>File</w:t>
+      </w:r>
+      <w:proofErr w:type="gramEnd"/>
+      <w:r>
+        <w:rPr>
+          <w:rFonts w:cstheme="minorHAnsi"/>
+          <w:color w:val="000000" w:themeColor="text1"/>
+        </w:rPr>
+        <w:t>, then click Save to save your changes.</w:t>
       </w:r>
       <w:r>
         <w:rPr>
@@ -3291,8 +3553,17 @@
           <w:rFonts w:ascii="Arial" w:hAnsi="Arial" w:cs="Arial"/>
           <w:color w:val="000000" w:themeColor="text1"/>
         </w:rPr>
-        <w:t>: data.json</w:t>
-      </w:r>
+        <w:t xml:space="preserve">: </w:t>
+      </w:r>
+      <w:proofErr w:type="spellStart"/>
+      <w:r>
+        <w:rPr>
+          <w:rFonts w:ascii="Arial" w:hAnsi="Arial" w:cs="Arial"/>
+          <w:color w:val="000000" w:themeColor="text1"/>
+        </w:rPr>
+        <w:t>data.json</w:t>
+      </w:r>
+      <w:proofErr w:type="spellEnd"/>
     </w:p>
     <w:p>
       <w:pPr>
@@ -3308,12 +3579,21 @@
         </w:rPr>
         <w:t xml:space="preserve">Make sure </w:t>
       </w:r>
-      <w:r>
-        <w:rPr>
-          <w:rFonts w:ascii="Arial" w:hAnsi="Arial" w:cs="Arial"/>
-          <w:color w:val="000000" w:themeColor="text1"/>
-        </w:rPr>
-        <w:t xml:space="preserve">AddSessions </w:t>
+      <w:proofErr w:type="spellStart"/>
+      <w:r>
+        <w:rPr>
+          <w:rFonts w:ascii="Arial" w:hAnsi="Arial" w:cs="Arial"/>
+          <w:color w:val="000000" w:themeColor="text1"/>
+        </w:rPr>
+        <w:t>AddSessions</w:t>
+      </w:r>
+      <w:proofErr w:type="spellEnd"/>
+      <w:r>
+        <w:rPr>
+          <w:rFonts w:ascii="Arial" w:hAnsi="Arial" w:cs="Arial"/>
+          <w:color w:val="000000" w:themeColor="text1"/>
+        </w:rPr>
+        <w:t xml:space="preserve"> </w:t>
       </w:r>
       <w:r>
         <w:rPr>
@@ -3582,8 +3862,17 @@
           <w:rFonts w:ascii="Arial" w:hAnsi="Arial" w:cs="Arial"/>
           <w:color w:val="000000" w:themeColor="text1"/>
         </w:rPr>
-        <w:t xml:space="preserve"> GHCSessions</w:t>
-      </w:r>
+        <w:t xml:space="preserve"> </w:t>
+      </w:r>
+      <w:proofErr w:type="spellStart"/>
+      <w:r>
+        <w:rPr>
+          <w:rFonts w:ascii="Arial" w:hAnsi="Arial" w:cs="Arial"/>
+          <w:color w:val="000000" w:themeColor="text1"/>
+        </w:rPr>
+        <w:t>GHCSessions</w:t>
+      </w:r>
+      <w:proofErr w:type="spellEnd"/>
     </w:p>
     <w:p>
       <w:pPr>
@@ -3655,8 +3944,17 @@
           <w:rFonts w:ascii="Arial" w:hAnsi="Arial" w:cs="Arial"/>
           <w:color w:val="000000" w:themeColor="text1"/>
         </w:rPr>
-        <w:t xml:space="preserve"> isCorsDefined</w:t>
-      </w:r>
+        <w:t xml:space="preserve"> </w:t>
+      </w:r>
+      <w:proofErr w:type="spellStart"/>
+      <w:r>
+        <w:rPr>
+          <w:rFonts w:ascii="Arial" w:hAnsi="Arial" w:cs="Arial"/>
+          <w:color w:val="000000" w:themeColor="text1"/>
+        </w:rPr>
+        <w:t>isCorsDefined</w:t>
+      </w:r>
+      <w:proofErr w:type="spellEnd"/>
     </w:p>
     <w:p>
       <w:pPr>
@@ -3737,7 +4035,23 @@
           <w:rFonts w:cstheme="minorHAnsi"/>
           <w:color w:val="000000" w:themeColor="text1"/>
         </w:rPr>
-        <w:t xml:space="preserve"> seconds. This will give your function more time to run and populate the DynamoDB table.</w:t>
+        <w:t xml:space="preserve"> seconds. This will give your function more time to run and populate the </w:t>
+      </w:r>
+      <w:proofErr w:type="spellStart"/>
+      <w:r>
+        <w:rPr>
+          <w:rFonts w:cstheme="minorHAnsi"/>
+          <w:color w:val="000000" w:themeColor="text1"/>
+        </w:rPr>
+        <w:t>DynamoDB</w:t>
+      </w:r>
+      <w:proofErr w:type="spellEnd"/>
+      <w:r>
+        <w:rPr>
+          <w:rFonts w:cstheme="minorHAnsi"/>
+          <w:color w:val="000000" w:themeColor="text1"/>
+        </w:rPr>
+        <w:t xml:space="preserve"> table.</w:t>
       </w:r>
     </w:p>
     <w:p>
@@ -3923,9 +4237,11 @@
       <w:pPr>
         <w:pStyle w:val="Heading3"/>
       </w:pPr>
+      <w:proofErr w:type="spellStart"/>
       <w:r>
         <w:t>GetAllSessions</w:t>
       </w:r>
+      <w:proofErr w:type="spellEnd"/>
     </w:p>
     <w:p>
       <w:pPr>
@@ -4037,6 +4353,7 @@
         </w:rPr>
         <w:t xml:space="preserve"> the </w:t>
       </w:r>
+      <w:proofErr w:type="spellStart"/>
       <w:r>
         <w:rPr>
           <w:rFonts w:cstheme="minorHAnsi"/>
@@ -4046,8 +4363,9 @@
           <w:szCs w:val="21"/>
           <w:shd w:val="clear" w:color="auto" w:fill="FFFFFF"/>
         </w:rPr>
-        <w:t xml:space="preserve">GHCSessions </w:t>
-      </w:r>
+        <w:t>GHCSessions</w:t>
+      </w:r>
+      <w:proofErr w:type="spellEnd"/>
       <w:r>
         <w:rPr>
           <w:rFonts w:cstheme="minorHAnsi"/>
@@ -4057,7 +4375,31 @@
           <w:szCs w:val="21"/>
           <w:shd w:val="clear" w:color="auto" w:fill="FFFFFF"/>
         </w:rPr>
-        <w:t xml:space="preserve">DynamoDB table. </w:t>
+        <w:t xml:space="preserve"> </w:t>
+      </w:r>
+      <w:proofErr w:type="spellStart"/>
+      <w:r>
+        <w:rPr>
+          <w:rFonts w:cstheme="minorHAnsi"/>
+          <w:bCs/>
+          <w:color w:val="000000" w:themeColor="text1"/>
+          <w:sz w:val="21"/>
+          <w:szCs w:val="21"/>
+          <w:shd w:val="clear" w:color="auto" w:fill="FFFFFF"/>
+        </w:rPr>
+        <w:t>DynamoDB</w:t>
+      </w:r>
+      <w:proofErr w:type="spellEnd"/>
+      <w:r>
+        <w:rPr>
+          <w:rFonts w:cstheme="minorHAnsi"/>
+          <w:bCs/>
+          <w:color w:val="000000" w:themeColor="text1"/>
+          <w:sz w:val="21"/>
+          <w:szCs w:val="21"/>
+          <w:shd w:val="clear" w:color="auto" w:fill="FFFFFF"/>
+        </w:rPr>
+        <w:t xml:space="preserve"> table. </w:t>
       </w:r>
     </w:p>
     <w:p>
@@ -4262,6 +4604,7 @@
         </w:rPr>
         <w:t xml:space="preserve">: </w:t>
       </w:r>
+      <w:proofErr w:type="spellStart"/>
       <w:r>
         <w:rPr>
           <w:rFonts w:ascii="Arial" w:hAnsi="Arial" w:cs="Arial"/>
@@ -4282,6 +4625,7 @@
         </w:rPr>
         <w:t>Sessions</w:t>
       </w:r>
+      <w:proofErr w:type="spellEnd"/>
     </w:p>
     <w:p>
       <w:pPr>
@@ -4415,8 +4759,19 @@
           <w:sz w:val="21"/>
           <w:szCs w:val="21"/>
         </w:rPr>
-        <w:t>: lambda_basic_execution</w:t>
-      </w:r>
+        <w:t xml:space="preserve">: </w:t>
+      </w:r>
+      <w:proofErr w:type="spellStart"/>
+      <w:r>
+        <w:rPr>
+          <w:rFonts w:ascii="Arial" w:hAnsi="Arial" w:cs="Arial"/>
+          <w:color w:val="000000" w:themeColor="text1"/>
+          <w:sz w:val="21"/>
+          <w:szCs w:val="21"/>
+        </w:rPr>
+        <w:t>lambda_basic_execution</w:t>
+      </w:r>
+      <w:proofErr w:type="spellEnd"/>
     </w:p>
     <w:p>
       <w:pPr>
@@ -4712,7 +5067,23 @@
           <w:rFonts w:cstheme="minorHAnsi"/>
           <w:color w:val="000000" w:themeColor="text1"/>
         </w:rPr>
-        <w:t>Go to File, then click Save to save your changes.</w:t>
+        <w:t xml:space="preserve">Go to </w:t>
+      </w:r>
+      <w:proofErr w:type="gramStart"/>
+      <w:r>
+        <w:rPr>
+          <w:rFonts w:cstheme="minorHAnsi"/>
+          <w:color w:val="000000" w:themeColor="text1"/>
+        </w:rPr>
+        <w:t>File</w:t>
+      </w:r>
+      <w:proofErr w:type="gramEnd"/>
+      <w:r>
+        <w:rPr>
+          <w:rFonts w:cstheme="minorHAnsi"/>
+          <w:color w:val="000000" w:themeColor="text1"/>
+        </w:rPr>
+        <w:t>, then click Save to save your changes.</w:t>
       </w:r>
     </w:p>
     <w:p>
@@ -4902,8 +5273,17 @@
           <w:rFonts w:ascii="Arial" w:hAnsi="Arial" w:cs="Arial"/>
           <w:color w:val="000000" w:themeColor="text1"/>
         </w:rPr>
-        <w:t>: GHCSessions</w:t>
-      </w:r>
+        <w:t xml:space="preserve">: </w:t>
+      </w:r>
+      <w:proofErr w:type="spellStart"/>
+      <w:r>
+        <w:rPr>
+          <w:rFonts w:ascii="Arial" w:hAnsi="Arial" w:cs="Arial"/>
+          <w:color w:val="000000" w:themeColor="text1"/>
+        </w:rPr>
+        <w:t>GHCSessions</w:t>
+      </w:r>
+      <w:proofErr w:type="spellEnd"/>
     </w:p>
     <w:p>
       <w:pPr>
@@ -4968,8 +5348,17 @@
           <w:rFonts w:ascii="Arial" w:hAnsi="Arial" w:cs="Arial"/>
           <w:color w:val="000000" w:themeColor="text1"/>
         </w:rPr>
-        <w:t>: isCorsDefined</w:t>
-      </w:r>
+        <w:t xml:space="preserve">: </w:t>
+      </w:r>
+      <w:proofErr w:type="spellStart"/>
+      <w:r>
+        <w:rPr>
+          <w:rFonts w:ascii="Arial" w:hAnsi="Arial" w:cs="Arial"/>
+          <w:color w:val="000000" w:themeColor="text1"/>
+        </w:rPr>
+        <w:t>isCorsDefined</w:t>
+      </w:r>
+      <w:proofErr w:type="spellEnd"/>
     </w:p>
     <w:p>
       <w:pPr>
@@ -5050,7 +5439,23 @@
           <w:rFonts w:cstheme="minorHAnsi"/>
           <w:color w:val="000000" w:themeColor="text1"/>
         </w:rPr>
-        <w:t xml:space="preserve"> the DynamoDB table.</w:t>
+        <w:t xml:space="preserve"> the </w:t>
+      </w:r>
+      <w:proofErr w:type="spellStart"/>
+      <w:r>
+        <w:rPr>
+          <w:rFonts w:cstheme="minorHAnsi"/>
+          <w:color w:val="000000" w:themeColor="text1"/>
+        </w:rPr>
+        <w:t>DynamoDB</w:t>
+      </w:r>
+      <w:proofErr w:type="spellEnd"/>
+      <w:r>
+        <w:rPr>
+          <w:rFonts w:cstheme="minorHAnsi"/>
+          <w:color w:val="000000" w:themeColor="text1"/>
+        </w:rPr>
+        <w:t xml:space="preserve"> table.</w:t>
       </w:r>
     </w:p>
     <w:p>
@@ -5289,13 +5694,31 @@
       <w:pPr>
         <w:pStyle w:val="Heading3"/>
       </w:pPr>
+      <w:proofErr w:type="spellStart"/>
       <w:r>
         <w:t>UpdateSession</w:t>
       </w:r>
-    </w:p>
-    <w:p>
-      <w:r>
-        <w:t xml:space="preserve">This last Lambda will be used to update existing sessions in the DynamoDB GHCSessions table. </w:t>
+      <w:proofErr w:type="spellEnd"/>
+    </w:p>
+    <w:p>
+      <w:r>
+        <w:t xml:space="preserve">This last Lambda will be used to update existing sessions in the </w:t>
+      </w:r>
+      <w:proofErr w:type="spellStart"/>
+      <w:r>
+        <w:t>DynamoDB</w:t>
+      </w:r>
+      <w:proofErr w:type="spellEnd"/>
+      <w:r>
+        <w:t xml:space="preserve"> </w:t>
+      </w:r>
+      <w:proofErr w:type="spellStart"/>
+      <w:r>
+        <w:t>GHCSessions</w:t>
+      </w:r>
+      <w:proofErr w:type="spellEnd"/>
+      <w:r>
+        <w:t xml:space="preserve"> table. </w:t>
       </w:r>
     </w:p>
     <w:p>
@@ -5452,8 +5875,20 @@
           <w:szCs w:val="21"/>
           <w:shd w:val="clear" w:color="auto" w:fill="FFFFFF"/>
         </w:rPr>
-        <w:t>: UpdateSession</w:t>
-      </w:r>
+        <w:t xml:space="preserve">: </w:t>
+      </w:r>
+      <w:proofErr w:type="spellStart"/>
+      <w:r>
+        <w:rPr>
+          <w:rFonts w:ascii="Arial" w:hAnsi="Arial" w:cs="Arial"/>
+          <w:color w:val="000000" w:themeColor="text1"/>
+          <w:sz w:val="21"/>
+          <w:szCs w:val="21"/>
+          <w:shd w:val="clear" w:color="auto" w:fill="FFFFFF"/>
+        </w:rPr>
+        <w:t>UpdateSession</w:t>
+      </w:r>
+      <w:proofErr w:type="spellEnd"/>
     </w:p>
     <w:p>
       <w:pPr>
@@ -5558,8 +5993,17 @@
           <w:rFonts w:ascii="Arial" w:hAnsi="Arial" w:cs="Arial"/>
           <w:color w:val="000000" w:themeColor="text1"/>
         </w:rPr>
-        <w:t>: lambda_basic_execution</w:t>
-      </w:r>
+        <w:t xml:space="preserve">: </w:t>
+      </w:r>
+      <w:proofErr w:type="spellStart"/>
+      <w:r>
+        <w:rPr>
+          <w:rFonts w:ascii="Arial" w:hAnsi="Arial" w:cs="Arial"/>
+          <w:color w:val="000000" w:themeColor="text1"/>
+        </w:rPr>
+        <w:t>lambda_basic_execution</w:t>
+      </w:r>
+      <w:proofErr w:type="spellEnd"/>
     </w:p>
     <w:p>
       <w:pPr>
@@ -5738,7 +6182,23 @@
           <w:rFonts w:cstheme="minorHAnsi"/>
           <w:color w:val="000000" w:themeColor="text1"/>
         </w:rPr>
-        <w:t>Go to File, then click Save to save your changes.</w:t>
+        <w:t xml:space="preserve">Go to </w:t>
+      </w:r>
+      <w:proofErr w:type="gramStart"/>
+      <w:r>
+        <w:rPr>
+          <w:rFonts w:cstheme="minorHAnsi"/>
+          <w:color w:val="000000" w:themeColor="text1"/>
+        </w:rPr>
+        <w:t>File</w:t>
+      </w:r>
+      <w:proofErr w:type="gramEnd"/>
+      <w:r>
+        <w:rPr>
+          <w:rFonts w:cstheme="minorHAnsi"/>
+          <w:color w:val="000000" w:themeColor="text1"/>
+        </w:rPr>
+        <w:t>, then click Save to save your changes.</w:t>
       </w:r>
     </w:p>
     <w:p>
@@ -5805,25 +6265,59 @@
       <w:r>
         <w:t xml:space="preserve">Setup the </w:t>
       </w:r>
-      <w:r>
-        <w:rPr>
-          <w:rFonts w:cstheme="minorHAnsi"/>
-          <w:color w:val="000000" w:themeColor="text1"/>
-          <w:sz w:val="21"/>
-          <w:szCs w:val="21"/>
-          <w:shd w:val="clear" w:color="auto" w:fill="FFFFFF"/>
-        </w:rPr>
-        <w:t>GetOneSession function with the same “Environment Variables” and the same “Bas</w:t>
-      </w:r>
-      <w:r>
-        <w:rPr>
-          <w:rFonts w:cstheme="minorHAnsi"/>
-          <w:color w:val="000000" w:themeColor="text1"/>
-          <w:sz w:val="21"/>
-          <w:szCs w:val="21"/>
-          <w:shd w:val="clear" w:color="auto" w:fill="FFFFFF"/>
-        </w:rPr>
-        <w:t>ic Settings” as GetAllSessions:</w:t>
+      <w:proofErr w:type="spellStart"/>
+      <w:r>
+        <w:rPr>
+          <w:rFonts w:cstheme="minorHAnsi"/>
+          <w:color w:val="000000" w:themeColor="text1"/>
+          <w:sz w:val="21"/>
+          <w:szCs w:val="21"/>
+          <w:shd w:val="clear" w:color="auto" w:fill="FFFFFF"/>
+        </w:rPr>
+        <w:t>GetOneSession</w:t>
+      </w:r>
+      <w:proofErr w:type="spellEnd"/>
+      <w:r>
+        <w:rPr>
+          <w:rFonts w:cstheme="minorHAnsi"/>
+          <w:color w:val="000000" w:themeColor="text1"/>
+          <w:sz w:val="21"/>
+          <w:szCs w:val="21"/>
+          <w:shd w:val="clear" w:color="auto" w:fill="FFFFFF"/>
+        </w:rPr>
+        <w:t xml:space="preserve"> function with the same “Environment Variables” and the same “Bas</w:t>
+      </w:r>
+      <w:r>
+        <w:rPr>
+          <w:rFonts w:cstheme="minorHAnsi"/>
+          <w:color w:val="000000" w:themeColor="text1"/>
+          <w:sz w:val="21"/>
+          <w:szCs w:val="21"/>
+          <w:shd w:val="clear" w:color="auto" w:fill="FFFFFF"/>
+        </w:rPr>
+        <w:t xml:space="preserve">ic Settings” as </w:t>
+      </w:r>
+      <w:proofErr w:type="spellStart"/>
+      <w:r>
+        <w:rPr>
+          <w:rFonts w:cstheme="minorHAnsi"/>
+          <w:color w:val="000000" w:themeColor="text1"/>
+          <w:sz w:val="21"/>
+          <w:szCs w:val="21"/>
+          <w:shd w:val="clear" w:color="auto" w:fill="FFFFFF"/>
+        </w:rPr>
+        <w:t>GetAllSessions</w:t>
+      </w:r>
+      <w:proofErr w:type="spellEnd"/>
+      <w:r>
+        <w:rPr>
+          <w:rFonts w:cstheme="minorHAnsi"/>
+          <w:color w:val="000000" w:themeColor="text1"/>
+          <w:sz w:val="21"/>
+          <w:szCs w:val="21"/>
+          <w:shd w:val="clear" w:color="auto" w:fill="FFFFFF"/>
+        </w:rPr>
+        <w:t>:</w:t>
       </w:r>
       <w:r>
         <w:rPr>
@@ -5896,8 +6390,17 @@
           <w:rFonts w:ascii="Arial" w:hAnsi="Arial" w:cs="Arial"/>
           <w:color w:val="000000" w:themeColor="text1"/>
         </w:rPr>
-        <w:t>: GHCSessions</w:t>
-      </w:r>
+        <w:t xml:space="preserve">: </w:t>
+      </w:r>
+      <w:proofErr w:type="spellStart"/>
+      <w:r>
+        <w:rPr>
+          <w:rFonts w:ascii="Arial" w:hAnsi="Arial" w:cs="Arial"/>
+          <w:color w:val="000000" w:themeColor="text1"/>
+        </w:rPr>
+        <w:t>GHCSessions</w:t>
+      </w:r>
+      <w:proofErr w:type="spellEnd"/>
     </w:p>
     <w:p>
       <w:pPr>
@@ -5962,8 +6465,17 @@
           <w:rFonts w:ascii="Arial" w:hAnsi="Arial" w:cs="Arial"/>
           <w:color w:val="000000" w:themeColor="text1"/>
         </w:rPr>
-        <w:t>: isCorsDefined</w:t>
-      </w:r>
+        <w:t xml:space="preserve">: </w:t>
+      </w:r>
+      <w:proofErr w:type="spellStart"/>
+      <w:r>
+        <w:rPr>
+          <w:rFonts w:ascii="Arial" w:hAnsi="Arial" w:cs="Arial"/>
+          <w:color w:val="000000" w:themeColor="text1"/>
+        </w:rPr>
+        <w:t>isCorsDefined</w:t>
+      </w:r>
+      <w:proofErr w:type="spellEnd"/>
     </w:p>
     <w:p>
       <w:pPr>
@@ -6100,9 +6612,16 @@
       <w:pPr>
         <w:pStyle w:val="Heading2"/>
       </w:pPr>
-      <w:r>
-        <w:t>add-dynamodb</w:t>
-      </w:r>
+      <w:proofErr w:type="gramStart"/>
+      <w:r>
+        <w:t>add-</w:t>
+      </w:r>
+      <w:proofErr w:type="spellStart"/>
+      <w:r>
+        <w:t>dynamodb</w:t>
+      </w:r>
+      <w:proofErr w:type="spellEnd"/>
+      <w:proofErr w:type="gramEnd"/>
     </w:p>
     <w:p>
       <w:pPr>
@@ -6378,7 +6897,29 @@
           <w:szCs w:val="21"/>
           <w:shd w:val="clear" w:color="auto" w:fill="FFFFFF"/>
         </w:rPr>
-        <w:t>Click “Get Started” to start building your first API.</w:t>
+        <w:t xml:space="preserve">Click “Get </w:t>
+      </w:r>
+      <w:proofErr w:type="gramStart"/>
+      <w:r>
+        <w:rPr>
+          <w:rFonts w:cstheme="minorHAnsi"/>
+          <w:color w:val="000000" w:themeColor="text1"/>
+          <w:sz w:val="21"/>
+          <w:szCs w:val="21"/>
+          <w:shd w:val="clear" w:color="auto" w:fill="FFFFFF"/>
+        </w:rPr>
+        <w:t>Started</w:t>
+      </w:r>
+      <w:proofErr w:type="gramEnd"/>
+      <w:r>
+        <w:rPr>
+          <w:rFonts w:cstheme="minorHAnsi"/>
+          <w:color w:val="000000" w:themeColor="text1"/>
+          <w:sz w:val="21"/>
+          <w:szCs w:val="21"/>
+          <w:shd w:val="clear" w:color="auto" w:fill="FFFFFF"/>
+        </w:rPr>
+        <w:t>” to start building your first API.</w:t>
       </w:r>
     </w:p>
     <w:p>
@@ -6482,8 +7023,20 @@
           <w:szCs w:val="21"/>
           <w:shd w:val="clear" w:color="auto" w:fill="FFFFFF"/>
         </w:rPr>
-        <w:t>-dynamodb</w:t>
-      </w:r>
+        <w:t>-</w:t>
+      </w:r>
+      <w:proofErr w:type="spellStart"/>
+      <w:r>
+        <w:rPr>
+          <w:rFonts w:ascii="Arial" w:hAnsi="Arial" w:cs="Arial"/>
+          <w:color w:val="000000" w:themeColor="text1"/>
+          <w:sz w:val="21"/>
+          <w:szCs w:val="21"/>
+          <w:shd w:val="clear" w:color="auto" w:fill="FFFFFF"/>
+        </w:rPr>
+        <w:t>dynamodb</w:t>
+      </w:r>
+      <w:proofErr w:type="spellEnd"/>
     </w:p>
     <w:p>
       <w:pPr>
@@ -6534,7 +7087,29 @@
           <w:szCs w:val="21"/>
           <w:shd w:val="clear" w:color="auto" w:fill="FFFFFF"/>
         </w:rPr>
-        <w:t xml:space="preserve"> GHCSessions table</w:t>
+        <w:t xml:space="preserve"> </w:t>
+      </w:r>
+      <w:proofErr w:type="spellStart"/>
+      <w:r>
+        <w:rPr>
+          <w:rFonts w:ascii="Arial" w:hAnsi="Arial" w:cs="Arial"/>
+          <w:color w:val="000000" w:themeColor="text1"/>
+          <w:sz w:val="21"/>
+          <w:szCs w:val="21"/>
+          <w:shd w:val="clear" w:color="auto" w:fill="FFFFFF"/>
+        </w:rPr>
+        <w:t>GHCSessions</w:t>
+      </w:r>
+      <w:proofErr w:type="spellEnd"/>
+      <w:r>
+        <w:rPr>
+          <w:rFonts w:ascii="Arial" w:hAnsi="Arial" w:cs="Arial"/>
+          <w:color w:val="000000" w:themeColor="text1"/>
+          <w:sz w:val="21"/>
+          <w:szCs w:val="21"/>
+          <w:shd w:val="clear" w:color="auto" w:fill="FFFFFF"/>
+        </w:rPr>
+        <w:t xml:space="preserve"> table</w:t>
       </w:r>
     </w:p>
     <w:p>
@@ -6745,7 +7320,14 @@
         <w:rPr>
           <w:rFonts w:ascii="Arial" w:hAnsi="Arial" w:cs="Arial"/>
         </w:rPr>
-        <w:t xml:space="preserve"> GHCSe</w:t>
+        <w:t xml:space="preserve"> </w:t>
+      </w:r>
+      <w:proofErr w:type="spellStart"/>
+      <w:r>
+        <w:rPr>
+          <w:rFonts w:ascii="Arial" w:hAnsi="Arial" w:cs="Arial"/>
+        </w:rPr>
+        <w:t>GHCSe</w:t>
       </w:r>
       <w:r>
         <w:rPr>
@@ -6759,6 +7341,7 @@
         </w:rPr>
         <w:t>sions</w:t>
       </w:r>
+      <w:proofErr w:type="spellEnd"/>
     </w:p>
     <w:p>
       <w:pPr>
@@ -6778,8 +7361,16 @@
         <w:rPr>
           <w:rFonts w:ascii="Arial" w:hAnsi="Arial" w:cs="Arial"/>
         </w:rPr>
-        <w:t xml:space="preserve"> ghcsessions</w:t>
-      </w:r>
+        <w:t xml:space="preserve"> </w:t>
+      </w:r>
+      <w:proofErr w:type="spellStart"/>
+      <w:r>
+        <w:rPr>
+          <w:rFonts w:ascii="Arial" w:hAnsi="Arial" w:cs="Arial"/>
+        </w:rPr>
+        <w:t>ghcsessions</w:t>
+      </w:r>
+      <w:proofErr w:type="spellEnd"/>
     </w:p>
     <w:p>
       <w:pPr>
@@ -6888,7 +7479,15 @@
         <w:t>s</w:t>
       </w:r>
       <w:r>
-        <w:t xml:space="preserve"> tree. Click on its name “/ghcsessions”.</w:t>
+        <w:t xml:space="preserve"> tree. Click on its name “/</w:t>
+      </w:r>
+      <w:proofErr w:type="spellStart"/>
+      <w:r>
+        <w:t>ghcsessions</w:t>
+      </w:r>
+      <w:proofErr w:type="spellEnd"/>
+      <w:r>
+        <w:t>”.</w:t>
       </w:r>
       <w:r>
         <w:rPr>
@@ -6918,13 +7517,7 @@
         </w:numPr>
       </w:pPr>
       <w:r>
-        <w:t>You will see that a dropdown menu element gets added to the tree below “OPTIONS”. In that dropdown, select “</w:t>
-      </w:r>
-      <w:r>
-        <w:t>ANY</w:t>
-      </w:r>
-      <w:r>
-        <w:t>”, and then click the Check mark next to it.</w:t>
+        <w:t>You will see that a dropdown menu element gets added to the tree below “OPTIONS”. In that dropdown, select “ANY”, and then click the Check mark next to it.</w:t>
       </w:r>
       <w:r>
         <w:rPr>
@@ -7107,6 +7700,7 @@
         </w:rPr>
         <w:t xml:space="preserve"> in the table – </w:t>
       </w:r>
+      <w:proofErr w:type="spellStart"/>
       <w:r>
         <w:rPr>
           <w:rFonts w:ascii="Arial" w:hAnsi="Arial" w:cs="Arial"/>
@@ -7121,6 +7715,7 @@
         </w:rPr>
         <w:t>Sessions</w:t>
       </w:r>
+      <w:proofErr w:type="spellEnd"/>
     </w:p>
     <w:p>
       <w:pPr>
@@ -7237,7 +7832,15 @@
         <w:t>ANY</w:t>
       </w:r>
       <w:r>
-        <w:t>” (or “ghcsessions”) s</w:t>
+        <w:t>” (or “</w:t>
+      </w:r>
+      <w:proofErr w:type="spellStart"/>
+      <w:r>
+        <w:t>ghcsessions</w:t>
+      </w:r>
+      <w:proofErr w:type="spellEnd"/>
+      <w:r>
+        <w:t>”) s</w:t>
       </w:r>
       <w:r>
         <w:t>elected in your R</w:t>
@@ -7440,7 +8043,179 @@
     </w:p>
     <w:p>
       <w:pPr>
-        <w:ind w:left="720"/>
+        <w:pStyle w:val="ListParagraph"/>
+        <w:numPr>
+          <w:ilvl w:val="0"/>
+          <w:numId w:val="15"/>
+        </w:numPr>
+      </w:pPr>
+      <w:r>
+        <w:t>Lastly, you will deploy your API. Click on “Actions” then, “Deploy API”. Fill in the details for your deployment stage in the dialog box.</w:t>
+      </w:r>
+    </w:p>
+    <w:p>
+      <w:pPr>
+        <w:ind w:left="360"/>
+        <w:rPr>
+          <w:rFonts w:ascii="Arial" w:hAnsi="Arial" w:cs="Arial"/>
+          <w:noProof/>
+        </w:rPr>
+      </w:pPr>
+      <w:r>
+        <w:rPr>
+          <w:rFonts w:ascii="Arial" w:hAnsi="Arial" w:cs="Arial"/>
+          <w:b/>
+          <w:noProof/>
+        </w:rPr>
+        <w:t>Deployment stage</w:t>
+      </w:r>
+      <w:r>
+        <w:rPr>
+          <w:rFonts w:ascii="Arial" w:hAnsi="Arial" w:cs="Arial"/>
+          <w:noProof/>
+        </w:rPr>
+        <w:t>: [New Stage]</w:t>
+      </w:r>
+    </w:p>
+    <w:p>
+      <w:pPr>
+        <w:ind w:left="360"/>
+        <w:rPr>
+          <w:rFonts w:ascii="Arial" w:hAnsi="Arial" w:cs="Arial"/>
+          <w:noProof/>
+        </w:rPr>
+      </w:pPr>
+      <w:r>
+        <w:rPr>
+          <w:rFonts w:ascii="Arial" w:hAnsi="Arial" w:cs="Arial"/>
+          <w:b/>
+          <w:noProof/>
+        </w:rPr>
+        <w:t>Stage name*:</w:t>
+      </w:r>
+      <w:r>
+        <w:rPr>
+          <w:rFonts w:ascii="Arial" w:hAnsi="Arial" w:cs="Arial"/>
+          <w:noProof/>
+        </w:rPr>
+        <w:t xml:space="preserve"> Prod</w:t>
+      </w:r>
+    </w:p>
+    <w:p>
+      <w:pPr>
+        <w:ind w:left="360"/>
+        <w:rPr>
+          <w:rFonts w:ascii="Arial" w:hAnsi="Arial" w:cs="Arial"/>
+          <w:noProof/>
+        </w:rPr>
+      </w:pPr>
+      <w:r>
+        <w:rPr>
+          <w:rFonts w:ascii="Arial" w:hAnsi="Arial" w:cs="Arial"/>
+          <w:b/>
+          <w:noProof/>
+        </w:rPr>
+        <w:t>Stage description</w:t>
+      </w:r>
+      <w:r>
+        <w:rPr>
+          <w:rFonts w:ascii="Arial" w:hAnsi="Arial" w:cs="Arial"/>
+          <w:noProof/>
+        </w:rPr>
+        <w:t>: &lt;Enter any description&gt;</w:t>
+      </w:r>
+    </w:p>
+    <w:p>
+      <w:pPr>
+        <w:ind w:left="360"/>
+        <w:rPr>
+          <w:rFonts w:ascii="Arial" w:hAnsi="Arial" w:cs="Arial"/>
+          <w:noProof/>
+        </w:rPr>
+      </w:pPr>
+      <w:r>
+        <w:rPr>
+          <w:rFonts w:ascii="Arial" w:hAnsi="Arial" w:cs="Arial"/>
+          <w:b/>
+          <w:noProof/>
+        </w:rPr>
+        <w:t>Deployment description</w:t>
+      </w:r>
+      <w:r>
+        <w:rPr>
+          <w:rFonts w:ascii="Arial" w:hAnsi="Arial" w:cs="Arial"/>
+          <w:noProof/>
+        </w:rPr>
+        <w:t>: Initial deployment</w:t>
+      </w:r>
+    </w:p>
+    <w:p>
+      <w:pPr>
+        <w:ind w:left="360"/>
+      </w:pPr>
+      <w:r>
+        <w:rPr>
+          <w:noProof/>
+        </w:rPr>
+        <w:drawing>
+          <wp:inline distT="0" distB="0" distL="0" distR="0" wp14:anchorId="0727301C" wp14:editId="4DA9C7EB">
+            <wp:extent cx="3743325" cy="2436633"/>
+            <wp:effectExtent l="0" t="0" r="0" b="1905"/>
+            <wp:docPr id="2" name="Picture 2"/>
+            <wp:cNvGraphicFramePr>
+              <a:graphicFrameLocks xmlns:a="http://schemas.openxmlformats.org/drawingml/2006/main" noChangeAspect="1"/>
+            </wp:cNvGraphicFramePr>
+            <a:graphic xmlns:a="http://schemas.openxmlformats.org/drawingml/2006/main">
+              <a:graphicData uri="http://schemas.openxmlformats.org/drawingml/2006/picture">
+                <pic:pic xmlns:pic="http://schemas.openxmlformats.org/drawingml/2006/picture">
+                  <pic:nvPicPr>
+                    <pic:cNvPr id="1" name=""/>
+                    <pic:cNvPicPr/>
+                  </pic:nvPicPr>
+                  <pic:blipFill rotWithShape="1">
+                    <a:blip r:embed="rId39"/>
+                    <a:srcRect l="1166" b="1530"/>
+                    <a:stretch/>
+                  </pic:blipFill>
+                  <pic:spPr bwMode="auto">
+                    <a:xfrm>
+                      <a:off x="0" y="0"/>
+                      <a:ext cx="3754301" cy="2443777"/>
+                    </a:xfrm>
+                    <a:prstGeom prst="rect">
+                      <a:avLst/>
+                    </a:prstGeom>
+                    <a:ln>
+                      <a:noFill/>
+                    </a:ln>
+                    <a:extLst>
+                      <a:ext uri="{53640926-AAD7-44D8-BBD7-CCE9431645EC}">
+                        <a14:shadowObscured xmlns:a14="http://schemas.microsoft.com/office/drawing/2010/main"/>
+                      </a:ext>
+                    </a:extLst>
+                  </pic:spPr>
+                </pic:pic>
+              </a:graphicData>
+            </a:graphic>
+          </wp:inline>
+        </w:drawing>
+      </w:r>
+    </w:p>
+    <w:p>
+      <w:pPr>
+        <w:pStyle w:val="ListParagraph"/>
+        <w:numPr>
+          <w:ilvl w:val="0"/>
+          <w:numId w:val="15"/>
+        </w:numPr>
+      </w:pPr>
+      <w:r>
+        <w:t>Click “Deploy”</w:t>
+      </w:r>
+    </w:p>
+    <w:p>
+      <w:pPr>
+        <w:pStyle w:val="ListParagraph"/>
       </w:pPr>
     </w:p>
     <w:p>
@@ -7461,9 +8236,16 @@
       <w:pPr>
         <w:pStyle w:val="Heading2"/>
       </w:pPr>
-      <w:r>
-        <w:t>get-all-dynamodb</w:t>
-      </w:r>
+      <w:proofErr w:type="gramStart"/>
+      <w:r>
+        <w:t>get-all-</w:t>
+      </w:r>
+      <w:proofErr w:type="spellStart"/>
+      <w:r>
+        <w:t>dynamodb</w:t>
+      </w:r>
+      <w:proofErr w:type="spellEnd"/>
+      <w:proofErr w:type="gramEnd"/>
     </w:p>
     <w:p>
       <w:r>
@@ -7485,7 +8267,15 @@
         <w:t xml:space="preserve"> </w:t>
       </w:r>
       <w:r>
-        <w:t>your next API which will get all items in the GHCSessions table.</w:t>
+        <w:t xml:space="preserve">your next API which will get all items in the </w:t>
+      </w:r>
+      <w:proofErr w:type="spellStart"/>
+      <w:r>
+        <w:t>GHCSessions</w:t>
+      </w:r>
+      <w:proofErr w:type="spellEnd"/>
+      <w:r>
+        <w:t xml:space="preserve"> table.</w:t>
       </w:r>
       <w:r>
         <w:t xml:space="preserve"> </w:t>
@@ -7770,8 +8560,20 @@
           <w:szCs w:val="21"/>
           <w:shd w:val="clear" w:color="auto" w:fill="FFFFFF"/>
         </w:rPr>
-        <w:t xml:space="preserve"> get-all-dynamodb</w:t>
-      </w:r>
+        <w:t xml:space="preserve"> get-all-</w:t>
+      </w:r>
+      <w:proofErr w:type="spellStart"/>
+      <w:r>
+        <w:rPr>
+          <w:rFonts w:ascii="Arial" w:hAnsi="Arial" w:cs="Arial"/>
+          <w:color w:val="000000" w:themeColor="text1"/>
+          <w:sz w:val="21"/>
+          <w:szCs w:val="21"/>
+          <w:shd w:val="clear" w:color="auto" w:fill="FFFFFF"/>
+        </w:rPr>
+        <w:t>dynamodb</w:t>
+      </w:r>
+      <w:proofErr w:type="spellEnd"/>
     </w:p>
     <w:p>
       <w:pPr>
@@ -7802,7 +8604,29 @@
           <w:szCs w:val="21"/>
           <w:shd w:val="clear" w:color="auto" w:fill="FFFFFF"/>
         </w:rPr>
-        <w:t>: Get all items in GHCSessions table</w:t>
+        <w:t xml:space="preserve">: Get all items in </w:t>
+      </w:r>
+      <w:proofErr w:type="spellStart"/>
+      <w:r>
+        <w:rPr>
+          <w:rFonts w:ascii="Arial" w:hAnsi="Arial" w:cs="Arial"/>
+          <w:color w:val="000000" w:themeColor="text1"/>
+          <w:sz w:val="21"/>
+          <w:szCs w:val="21"/>
+          <w:shd w:val="clear" w:color="auto" w:fill="FFFFFF"/>
+        </w:rPr>
+        <w:t>GHCSessions</w:t>
+      </w:r>
+      <w:proofErr w:type="spellEnd"/>
+      <w:r>
+        <w:rPr>
+          <w:rFonts w:ascii="Arial" w:hAnsi="Arial" w:cs="Arial"/>
+          <w:color w:val="000000" w:themeColor="text1"/>
+          <w:sz w:val="21"/>
+          <w:szCs w:val="21"/>
+          <w:shd w:val="clear" w:color="auto" w:fill="FFFFFF"/>
+        </w:rPr>
+        <w:t xml:space="preserve"> table</w:t>
       </w:r>
     </w:p>
     <w:p>
@@ -7856,7 +8680,6 @@
           <w:szCs w:val="21"/>
           <w:shd w:val="clear" w:color="auto" w:fill="FFFFFF"/>
         </w:rPr>
-        <w:lastRenderedPageBreak/>
         <w:drawing>
           <wp:inline distT="0" distB="0" distL="0" distR="0">
             <wp:extent cx="5943600" cy="2386149"/>
@@ -7875,7 +8698,7 @@
                     </pic:cNvPicPr>
                   </pic:nvPicPr>
                   <pic:blipFill>
-                    <a:blip r:embed="rId39">
+                    <a:blip r:embed="rId40">
                       <a:extLst>
                         <a:ext uri="{28A0092B-C50C-407E-A947-70E740481C1C}">
                           <a14:useLocalDpi xmlns:a14="http://schemas.microsoft.com/office/drawing/2010/main" val="0"/>
@@ -7917,6 +8740,7 @@
         <w:rPr>
           <w:noProof/>
         </w:rPr>
+        <w:lastRenderedPageBreak/>
         <w:drawing>
           <wp:inline distT="0" distB="0" distL="0" distR="0" wp14:anchorId="208F5072" wp14:editId="350DF570">
             <wp:extent cx="5943600" cy="2605405"/>
@@ -7935,7 +8759,7 @@
                     </pic:cNvPicPr>
                   </pic:nvPicPr>
                   <pic:blipFill>
-                    <a:blip r:embed="rId40">
+                    <a:blip r:embed="rId41">
                       <a:extLst>
                         <a:ext uri="{28A0092B-C50C-407E-A947-70E740481C1C}">
                           <a14:useLocalDpi xmlns:a14="http://schemas.microsoft.com/office/drawing/2010/main" val="0"/>
@@ -8044,7 +8868,14 @@
         <w:rPr>
           <w:rFonts w:ascii="Arial" w:hAnsi="Arial" w:cs="Arial"/>
         </w:rPr>
-        <w:t xml:space="preserve"> GHCSes</w:t>
+        <w:t xml:space="preserve"> </w:t>
+      </w:r>
+      <w:proofErr w:type="spellStart"/>
+      <w:r>
+        <w:rPr>
+          <w:rFonts w:ascii="Arial" w:hAnsi="Arial" w:cs="Arial"/>
+        </w:rPr>
+        <w:t>GHCSes</w:t>
       </w:r>
       <w:r>
         <w:rPr>
@@ -8058,6 +8889,7 @@
         </w:rPr>
         <w:t>ions</w:t>
       </w:r>
+      <w:proofErr w:type="spellEnd"/>
     </w:p>
     <w:p>
       <w:pPr>
@@ -8077,8 +8909,16 @@
         <w:rPr>
           <w:rFonts w:ascii="Arial" w:hAnsi="Arial" w:cs="Arial"/>
         </w:rPr>
-        <w:t xml:space="preserve"> ghcsessions</w:t>
-      </w:r>
+        <w:t xml:space="preserve"> </w:t>
+      </w:r>
+      <w:proofErr w:type="spellStart"/>
+      <w:r>
+        <w:rPr>
+          <w:rFonts w:ascii="Arial" w:hAnsi="Arial" w:cs="Arial"/>
+        </w:rPr>
+        <w:t>ghcsessions</w:t>
+      </w:r>
+      <w:proofErr w:type="spellEnd"/>
     </w:p>
     <w:p>
       <w:pPr>
@@ -8118,7 +8958,6 @@
         <w:rPr>
           <w:noProof/>
         </w:rPr>
-        <w:lastRenderedPageBreak/>
         <w:drawing>
           <wp:inline distT="0" distB="0" distL="0" distR="0" wp14:anchorId="19A447AB" wp14:editId="4E5E342D">
             <wp:extent cx="5943600" cy="2449830"/>
@@ -8183,7 +9022,15 @@
         <w:t>s</w:t>
       </w:r>
       <w:r>
-        <w:t xml:space="preserve"> tree. Click on its name “/ghcsessions”.</w:t>
+        <w:t xml:space="preserve"> tree. Click on its name “/</w:t>
+      </w:r>
+      <w:proofErr w:type="spellStart"/>
+      <w:r>
+        <w:t>ghcsessions</w:t>
+      </w:r>
+      <w:proofErr w:type="spellEnd"/>
+      <w:r>
+        <w:t>”.</w:t>
       </w:r>
     </w:p>
     <w:p>
@@ -8194,6 +9041,7 @@
         <w:rPr>
           <w:noProof/>
         </w:rPr>
+        <w:lastRenderedPageBreak/>
         <w:t xml:space="preserve"> </w:t>
       </w:r>
       <w:r>
@@ -8216,7 +9064,7 @@
                     <pic:cNvPicPr/>
                   </pic:nvPicPr>
                   <pic:blipFill>
-                    <a:blip r:embed="rId41"/>
+                    <a:blip r:embed="rId42"/>
                     <a:stretch>
                       <a:fillRect/>
                     </a:stretch>
@@ -8246,7 +9094,15 @@
         </w:numPr>
       </w:pPr>
       <w:r>
-        <w:t>With “/ghcsessions” selected in the Resources tree, c</w:t>
+        <w:t>With “/</w:t>
+      </w:r>
+      <w:proofErr w:type="spellStart"/>
+      <w:r>
+        <w:t>ghcsessions</w:t>
+      </w:r>
+      <w:proofErr w:type="spellEnd"/>
+      <w:r>
+        <w:t>” selected in the Resources tree, c</w:t>
       </w:r>
       <w:r>
         <w:t>lick the “Actions” button again, and select “Create Method”</w:t>
@@ -8287,7 +9143,7 @@
                     </pic:cNvPicPr>
                   </pic:nvPicPr>
                   <pic:blipFill>
-                    <a:blip r:embed="rId42" cstate="print">
+                    <a:blip r:embed="rId43" cstate="print">
                       <a:extLst>
                         <a:ext uri="{28A0092B-C50C-407E-A947-70E740481C1C}">
                           <a14:useLocalDpi xmlns:a14="http://schemas.microsoft.com/office/drawing/2010/main" val="0"/>
@@ -8328,264 +9184,148 @@
         </w:numPr>
       </w:pPr>
       <w:r>
+        <w:t>Here is where we set up the API integration with Lambda.  Fill out the below details:</w:t>
+      </w:r>
+    </w:p>
+    <w:p>
+      <w:pPr>
+        <w:rPr>
+          <w:rFonts w:ascii="Arial" w:hAnsi="Arial" w:cs="Arial"/>
+        </w:rPr>
+      </w:pPr>
+      <w:r>
+        <w:rPr>
+          <w:rFonts w:ascii="Arial" w:hAnsi="Arial" w:cs="Arial"/>
+        </w:rPr>
+        <w:t xml:space="preserve">Select the </w:t>
+      </w:r>
+      <w:r>
+        <w:rPr>
+          <w:rFonts w:ascii="Arial" w:hAnsi="Arial" w:cs="Arial"/>
+          <w:b/>
+        </w:rPr>
+        <w:t>Lambda Function</w:t>
+      </w:r>
+      <w:r>
+        <w:rPr>
+          <w:rFonts w:ascii="Arial" w:hAnsi="Arial" w:cs="Arial"/>
+        </w:rPr>
+        <w:t xml:space="preserve"> radio button.</w:t>
+      </w:r>
+    </w:p>
+    <w:p>
+      <w:pPr>
+        <w:rPr>
+          <w:rFonts w:ascii="Arial" w:hAnsi="Arial" w:cs="Arial"/>
+        </w:rPr>
+      </w:pPr>
+      <w:r>
+        <w:rPr>
+          <w:rFonts w:ascii="Arial" w:hAnsi="Arial" w:cs="Arial"/>
+        </w:rPr>
+        <w:t xml:space="preserve">Select the </w:t>
+      </w:r>
+      <w:r>
+        <w:rPr>
+          <w:rFonts w:ascii="Arial" w:hAnsi="Arial" w:cs="Arial"/>
+          <w:b/>
+        </w:rPr>
+        <w:t>Use Lambda Proxy integration</w:t>
+      </w:r>
+      <w:r>
+        <w:rPr>
+          <w:rFonts w:ascii="Arial" w:hAnsi="Arial" w:cs="Arial"/>
+        </w:rPr>
+        <w:t xml:space="preserve"> checkbox</w:t>
+      </w:r>
+    </w:p>
+    <w:p>
+      <w:pPr>
+        <w:rPr>
+          <w:rFonts w:ascii="Arial" w:hAnsi="Arial" w:cs="Arial"/>
+        </w:rPr>
+      </w:pPr>
+      <w:r>
+        <w:rPr>
+          <w:rFonts w:ascii="Arial" w:hAnsi="Arial" w:cs="Arial"/>
+        </w:rPr>
+        <w:t>Select the same region that you have been using for this workshop (you should not need to change the option that is pre-selected)</w:t>
+      </w:r>
+    </w:p>
+    <w:p>
+      <w:pPr>
+        <w:rPr>
+          <w:rFonts w:ascii="Arial" w:hAnsi="Arial" w:cs="Arial"/>
+        </w:rPr>
+      </w:pPr>
+      <w:r>
+        <w:rPr>
+          <w:rFonts w:ascii="Arial" w:hAnsi="Arial" w:cs="Arial"/>
+        </w:rPr>
+        <w:t xml:space="preserve">In </w:t>
+      </w:r>
+      <w:r>
+        <w:rPr>
+          <w:rFonts w:ascii="Arial" w:hAnsi="Arial" w:cs="Arial"/>
+          <w:b/>
+        </w:rPr>
+        <w:t>Lambda Function,</w:t>
+      </w:r>
+      <w:r>
+        <w:rPr>
+          <w:rFonts w:ascii="Arial" w:hAnsi="Arial" w:cs="Arial"/>
+        </w:rPr>
+        <w:t xml:space="preserve"> enter the name of the first function that we created earlier that gets all the sessions in the table – </w:t>
+      </w:r>
+      <w:proofErr w:type="spellStart"/>
+      <w:r>
+        <w:rPr>
+          <w:rFonts w:ascii="Arial" w:hAnsi="Arial" w:cs="Arial"/>
+          <w:b/>
+        </w:rPr>
+        <w:t>GetAll</w:t>
+      </w:r>
+      <w:r>
+        <w:rPr>
+          <w:rFonts w:ascii="Arial" w:hAnsi="Arial" w:cs="Arial"/>
+          <w:b/>
+        </w:rPr>
+        <w:t>Sessions</w:t>
+      </w:r>
+      <w:proofErr w:type="spellEnd"/>
+    </w:p>
+    <w:p>
+      <w:r>
+        <w:rPr>
+          <w:rFonts w:ascii="Arial" w:hAnsi="Arial" w:cs="Arial"/>
+        </w:rPr>
+        <w:t>Leave “</w:t>
+      </w:r>
+      <w:r>
+        <w:rPr>
+          <w:rFonts w:ascii="Arial" w:hAnsi="Arial" w:cs="Arial"/>
+          <w:b/>
+        </w:rPr>
+        <w:t>Use Default Timeout</w:t>
+      </w:r>
+      <w:r>
+        <w:rPr>
+          <w:rFonts w:ascii="Arial" w:hAnsi="Arial" w:cs="Arial"/>
+        </w:rPr>
+        <w:t>” as selected</w:t>
+      </w:r>
+    </w:p>
+    <w:p>
+      <w:r>
+        <w:rPr>
+          <w:noProof/>
+        </w:rPr>
         <w:lastRenderedPageBreak/>
-        <w:t>Here is where we set up the API integration with Lambda.  Fill out the below details:</w:t>
-      </w:r>
-    </w:p>
-    <w:p>
-      <w:pPr>
-        <w:rPr>
-          <w:rFonts w:ascii="Arial" w:hAnsi="Arial" w:cs="Arial"/>
-        </w:rPr>
-      </w:pPr>
-      <w:r>
-        <w:rPr>
-          <w:rFonts w:ascii="Arial" w:hAnsi="Arial" w:cs="Arial"/>
-        </w:rPr>
-        <w:t xml:space="preserve">Select the </w:t>
-      </w:r>
-      <w:r>
-        <w:rPr>
-          <w:rFonts w:ascii="Arial" w:hAnsi="Arial" w:cs="Arial"/>
-          <w:b/>
-        </w:rPr>
-        <w:t>Lambda Function</w:t>
-      </w:r>
-      <w:r>
-        <w:rPr>
-          <w:rFonts w:ascii="Arial" w:hAnsi="Arial" w:cs="Arial"/>
-        </w:rPr>
-        <w:t xml:space="preserve"> radio button.</w:t>
-      </w:r>
-    </w:p>
-    <w:p>
-      <w:pPr>
-        <w:rPr>
-          <w:rFonts w:ascii="Arial" w:hAnsi="Arial" w:cs="Arial"/>
-        </w:rPr>
-      </w:pPr>
-      <w:r>
-        <w:rPr>
-          <w:rFonts w:ascii="Arial" w:hAnsi="Arial" w:cs="Arial"/>
-        </w:rPr>
-        <w:t xml:space="preserve">Select the </w:t>
-      </w:r>
-      <w:r>
-        <w:rPr>
-          <w:rFonts w:ascii="Arial" w:hAnsi="Arial" w:cs="Arial"/>
-          <w:b/>
-        </w:rPr>
-        <w:t>Use Lambda Proxy integration</w:t>
-      </w:r>
-      <w:r>
-        <w:rPr>
-          <w:rFonts w:ascii="Arial" w:hAnsi="Arial" w:cs="Arial"/>
-        </w:rPr>
-        <w:t xml:space="preserve"> checkbox</w:t>
-      </w:r>
-    </w:p>
-    <w:p>
-      <w:pPr>
-        <w:rPr>
-          <w:rFonts w:ascii="Arial" w:hAnsi="Arial" w:cs="Arial"/>
-        </w:rPr>
-      </w:pPr>
-      <w:r>
-        <w:rPr>
-          <w:rFonts w:ascii="Arial" w:hAnsi="Arial" w:cs="Arial"/>
-        </w:rPr>
-        <w:t>Select the same region that you have been using for this workshop (you should not need to change the option that is pre-selected)</w:t>
-      </w:r>
-    </w:p>
-    <w:p>
-      <w:pPr>
-        <w:rPr>
-          <w:rFonts w:ascii="Arial" w:hAnsi="Arial" w:cs="Arial"/>
-        </w:rPr>
-      </w:pPr>
-      <w:r>
-        <w:rPr>
-          <w:rFonts w:ascii="Arial" w:hAnsi="Arial" w:cs="Arial"/>
-        </w:rPr>
-        <w:t xml:space="preserve">In </w:t>
-      </w:r>
-      <w:r>
-        <w:rPr>
-          <w:rFonts w:ascii="Arial" w:hAnsi="Arial" w:cs="Arial"/>
-          <w:b/>
-        </w:rPr>
-        <w:t>Lambda Function,</w:t>
-      </w:r>
-      <w:r>
-        <w:rPr>
-          <w:rFonts w:ascii="Arial" w:hAnsi="Arial" w:cs="Arial"/>
-        </w:rPr>
-        <w:t xml:space="preserve"> enter the name of the first function that we created earlier that gets all the sessions in the table – </w:t>
-      </w:r>
-      <w:r>
-        <w:rPr>
-          <w:rFonts w:ascii="Arial" w:hAnsi="Arial" w:cs="Arial"/>
-          <w:b/>
-        </w:rPr>
-        <w:t>GetAll</w:t>
-      </w:r>
-      <w:r>
-        <w:rPr>
-          <w:rFonts w:ascii="Arial" w:hAnsi="Arial" w:cs="Arial"/>
-          <w:b/>
-        </w:rPr>
-        <w:t>Sessions</w:t>
-      </w:r>
-    </w:p>
-    <w:p>
-      <w:r>
-        <w:rPr>
-          <w:rFonts w:ascii="Arial" w:hAnsi="Arial" w:cs="Arial"/>
-        </w:rPr>
-        <w:t>Leave “</w:t>
-      </w:r>
-      <w:r>
-        <w:rPr>
-          <w:rFonts w:ascii="Arial" w:hAnsi="Arial" w:cs="Arial"/>
-          <w:b/>
-        </w:rPr>
-        <w:t>Use Default Timeout</w:t>
-      </w:r>
-      <w:r>
-        <w:rPr>
-          <w:rFonts w:ascii="Arial" w:hAnsi="Arial" w:cs="Arial"/>
-        </w:rPr>
-        <w:t>” as selected</w:t>
-      </w:r>
-    </w:p>
-    <w:p>
-      <w:r>
-        <w:rPr>
-          <w:noProof/>
-        </w:rPr>
         <w:drawing>
           <wp:inline distT="0" distB="0" distL="0" distR="0" wp14:anchorId="40F53924" wp14:editId="48CF632B">
             <wp:extent cx="5629275" cy="2494683"/>
             <wp:effectExtent l="0" t="0" r="0" b="1270"/>
             <wp:docPr id="7" name="Picture 7"/>
-            <wp:cNvGraphicFramePr>
-              <a:graphicFrameLocks xmlns:a="http://schemas.openxmlformats.org/drawingml/2006/main" noChangeAspect="1"/>
-            </wp:cNvGraphicFramePr>
-            <a:graphic xmlns:a="http://schemas.openxmlformats.org/drawingml/2006/main">
-              <a:graphicData uri="http://schemas.openxmlformats.org/drawingml/2006/picture">
-                <pic:pic xmlns:pic="http://schemas.openxmlformats.org/drawingml/2006/picture">
-                  <pic:nvPicPr>
-                    <pic:cNvPr id="1" name=""/>
-                    <pic:cNvPicPr/>
-                  </pic:nvPicPr>
-                  <pic:blipFill>
-                    <a:blip r:embed="rId43"/>
-                    <a:stretch>
-                      <a:fillRect/>
-                    </a:stretch>
-                  </pic:blipFill>
-                  <pic:spPr>
-                    <a:xfrm>
-                      <a:off x="0" y="0"/>
-                      <a:ext cx="5632990" cy="2496329"/>
-                    </a:xfrm>
-                    <a:prstGeom prst="rect">
-                      <a:avLst/>
-                    </a:prstGeom>
-                  </pic:spPr>
-                </pic:pic>
-              </a:graphicData>
-            </a:graphic>
-          </wp:inline>
-        </w:drawing>
-      </w:r>
-    </w:p>
-    <w:p>
-      <w:pPr>
-        <w:pStyle w:val="ListParagraph"/>
-        <w:numPr>
-          <w:ilvl w:val="0"/>
-          <w:numId w:val="16"/>
-        </w:numPr>
-      </w:pPr>
-      <w:r>
-        <w:t>Click Save.</w:t>
-      </w:r>
-    </w:p>
-    <w:p>
-      <w:pPr>
-        <w:pStyle w:val="ListParagraph"/>
-        <w:numPr>
-          <w:ilvl w:val="0"/>
-          <w:numId w:val="16"/>
-        </w:numPr>
-      </w:pPr>
-      <w:r>
-        <w:t>When you see the “</w:t>
-      </w:r>
-      <w:r>
-        <w:t>Add Permission to Lambda Function</w:t>
-      </w:r>
-      <w:r>
-        <w:t>” pop-up, select “Ok”.</w:t>
-      </w:r>
-    </w:p>
-    <w:p>
-      <w:pPr>
-        <w:pStyle w:val="ListParagraph"/>
-        <w:numPr>
-          <w:ilvl w:val="0"/>
-          <w:numId w:val="16"/>
-        </w:numPr>
-      </w:pPr>
-      <w:r>
-        <w:t>With “GET” (or “ghcsessions”) s</w:t>
-      </w:r>
-      <w:r>
-        <w:t>elected in your R</w:t>
-      </w:r>
-      <w:r>
-        <w:t>esource</w:t>
-      </w:r>
-      <w:r>
-        <w:t>s</w:t>
-      </w:r>
-      <w:r>
-        <w:t xml:space="preserve"> tree, go ahead and click the “Actions” button again.</w:t>
-      </w:r>
-    </w:p>
-    <w:p>
-      <w:pPr>
-        <w:pStyle w:val="ListParagraph"/>
-        <w:numPr>
-          <w:ilvl w:val="0"/>
-          <w:numId w:val="16"/>
-        </w:numPr>
-      </w:pPr>
-      <w:r>
-        <w:t>Click “Enable CORS”</w:t>
-      </w:r>
-    </w:p>
-    <w:p>
-      <w:pPr>
-        <w:pStyle w:val="ListParagraph"/>
-        <w:ind w:left="0"/>
-      </w:pPr>
-      <w:r>
-        <w:rPr>
-          <w:noProof/>
-        </w:rPr>
-        <w:t xml:space="preserve"> </w:t>
-      </w:r>
-      <w:r>
-        <w:rPr>
-          <w:noProof/>
-        </w:rPr>
-        <w:drawing>
-          <wp:inline distT="0" distB="0" distL="0" distR="0" wp14:anchorId="3E995351" wp14:editId="3BB9CDA1">
-            <wp:extent cx="5419725" cy="2528626"/>
-            <wp:effectExtent l="0" t="0" r="0" b="5080"/>
-            <wp:docPr id="84" name="Picture 84"/>
             <wp:cNvGraphicFramePr>
               <a:graphicFrameLocks xmlns:a="http://schemas.openxmlformats.org/drawingml/2006/main" noChangeAspect="1"/>
             </wp:cNvGraphicFramePr>
@@ -8605,6 +9345,132 @@
                   <pic:spPr>
                     <a:xfrm>
                       <a:off x="0" y="0"/>
+                      <a:ext cx="5632990" cy="2496329"/>
+                    </a:xfrm>
+                    <a:prstGeom prst="rect">
+                      <a:avLst/>
+                    </a:prstGeom>
+                  </pic:spPr>
+                </pic:pic>
+              </a:graphicData>
+            </a:graphic>
+          </wp:inline>
+        </w:drawing>
+      </w:r>
+    </w:p>
+    <w:p>
+      <w:pPr>
+        <w:pStyle w:val="ListParagraph"/>
+        <w:numPr>
+          <w:ilvl w:val="0"/>
+          <w:numId w:val="16"/>
+        </w:numPr>
+      </w:pPr>
+      <w:r>
+        <w:t>Click Save.</w:t>
+      </w:r>
+    </w:p>
+    <w:p>
+      <w:pPr>
+        <w:pStyle w:val="ListParagraph"/>
+        <w:numPr>
+          <w:ilvl w:val="0"/>
+          <w:numId w:val="16"/>
+        </w:numPr>
+      </w:pPr>
+      <w:r>
+        <w:t>When you see the “</w:t>
+      </w:r>
+      <w:r>
+        <w:t>Add Permission to Lambda Function</w:t>
+      </w:r>
+      <w:r>
+        <w:t>” pop-up, select “Ok”.</w:t>
+      </w:r>
+    </w:p>
+    <w:p>
+      <w:pPr>
+        <w:pStyle w:val="ListParagraph"/>
+        <w:numPr>
+          <w:ilvl w:val="0"/>
+          <w:numId w:val="16"/>
+        </w:numPr>
+      </w:pPr>
+      <w:r>
+        <w:t>With “GET” (or “</w:t>
+      </w:r>
+      <w:proofErr w:type="spellStart"/>
+      <w:r>
+        <w:t>ghcsessions</w:t>
+      </w:r>
+      <w:proofErr w:type="spellEnd"/>
+      <w:r>
+        <w:t>”) s</w:t>
+      </w:r>
+      <w:r>
+        <w:t>elected in your R</w:t>
+      </w:r>
+      <w:r>
+        <w:t>esource</w:t>
+      </w:r>
+      <w:r>
+        <w:t>s</w:t>
+      </w:r>
+      <w:r>
+        <w:t xml:space="preserve"> tree, go ahead and click the “Actions” button again.</w:t>
+      </w:r>
+    </w:p>
+    <w:p>
+      <w:pPr>
+        <w:pStyle w:val="ListParagraph"/>
+        <w:numPr>
+          <w:ilvl w:val="0"/>
+          <w:numId w:val="16"/>
+        </w:numPr>
+      </w:pPr>
+      <w:r>
+        <w:t>Click “Enable CORS”</w:t>
+      </w:r>
+    </w:p>
+    <w:p>
+      <w:pPr>
+        <w:pStyle w:val="ListParagraph"/>
+        <w:ind w:left="0"/>
+      </w:pPr>
+      <w:r>
+        <w:rPr>
+          <w:noProof/>
+        </w:rPr>
+        <w:t xml:space="preserve"> </w:t>
+      </w:r>
+      <w:r>
+        <w:rPr>
+          <w:noProof/>
+        </w:rPr>
+        <w:drawing>
+          <wp:inline distT="0" distB="0" distL="0" distR="0" wp14:anchorId="3E995351" wp14:editId="3BB9CDA1">
+            <wp:extent cx="5419725" cy="2528626"/>
+            <wp:effectExtent l="0" t="0" r="0" b="5080"/>
+            <wp:docPr id="84" name="Picture 84"/>
+            <wp:cNvGraphicFramePr>
+              <a:graphicFrameLocks xmlns:a="http://schemas.openxmlformats.org/drawingml/2006/main" noChangeAspect="1"/>
+            </wp:cNvGraphicFramePr>
+            <a:graphic xmlns:a="http://schemas.openxmlformats.org/drawingml/2006/main">
+              <a:graphicData uri="http://schemas.openxmlformats.org/drawingml/2006/picture">
+                <pic:pic xmlns:pic="http://schemas.openxmlformats.org/drawingml/2006/picture">
+                  <pic:nvPicPr>
+                    <pic:cNvPr id="1" name=""/>
+                    <pic:cNvPicPr/>
+                  </pic:nvPicPr>
+                  <pic:blipFill>
+                    <a:blip r:embed="rId45"/>
+                    <a:stretch>
+                      <a:fillRect/>
+                    </a:stretch>
+                  </pic:blipFill>
+                  <pic:spPr>
+                    <a:xfrm>
+                      <a:off x="0" y="0"/>
                       <a:ext cx="5420153" cy="2528826"/>
                     </a:xfrm>
                     <a:prstGeom prst="rect">
@@ -8640,6 +9506,7 @@
         <w:rPr>
           <w:noProof/>
         </w:rPr>
+        <w:lastRenderedPageBreak/>
         <w:drawing>
           <wp:inline distT="0" distB="0" distL="0" distR="0">
             <wp:extent cx="5943600" cy="2627371"/>
@@ -8658,7 +9525,7 @@
                     </pic:cNvPicPr>
                   </pic:nvPicPr>
                   <pic:blipFill>
-                    <a:blip r:embed="rId45">
+                    <a:blip r:embed="rId46">
                       <a:extLst>
                         <a:ext uri="{28A0092B-C50C-407E-A947-70E740481C1C}">
                           <a14:useLocalDpi xmlns:a14="http://schemas.microsoft.com/office/drawing/2010/main" val="0"/>
@@ -8735,7 +9602,7 @@
                     <pic:cNvPicPr/>
                   </pic:nvPicPr>
                   <pic:blipFill>
-                    <a:blip r:embed="rId46"/>
+                    <a:blip r:embed="rId47"/>
                     <a:stretch>
                       <a:fillRect/>
                     </a:stretch>
@@ -8757,36 +9624,212 @@
       </w:r>
     </w:p>
     <w:p>
-      <w:r>
-        <w:t>That is all. You have now created your second API. Next, you will create the last API for your application.</w:t>
+      <w:pPr>
+        <w:pStyle w:val="ListParagraph"/>
+        <w:numPr>
+          <w:ilvl w:val="0"/>
+          <w:numId w:val="16"/>
+        </w:numPr>
+      </w:pPr>
+      <w:r>
+        <w:t>Lastly, you will deploy your API. Click on “Actions” then, “Deploy API”. Fill in the details for your deployment stage in the dialog box.</w:t>
+      </w:r>
+    </w:p>
+    <w:p>
+      <w:pPr>
+        <w:ind w:left="360"/>
+        <w:rPr>
+          <w:rFonts w:ascii="Arial" w:hAnsi="Arial" w:cs="Arial"/>
+          <w:noProof/>
+        </w:rPr>
+      </w:pPr>
+      <w:r>
+        <w:rPr>
+          <w:rFonts w:ascii="Arial" w:hAnsi="Arial" w:cs="Arial"/>
+          <w:b/>
+          <w:noProof/>
+        </w:rPr>
+        <w:t>Deployment stage</w:t>
+      </w:r>
+      <w:r>
+        <w:rPr>
+          <w:rFonts w:ascii="Arial" w:hAnsi="Arial" w:cs="Arial"/>
+          <w:noProof/>
+        </w:rPr>
+        <w:t>: [New Stage]</w:t>
+      </w:r>
+    </w:p>
+    <w:p>
+      <w:pPr>
+        <w:ind w:left="360"/>
+        <w:rPr>
+          <w:rFonts w:ascii="Arial" w:hAnsi="Arial" w:cs="Arial"/>
+          <w:noProof/>
+        </w:rPr>
+      </w:pPr>
+      <w:r>
+        <w:rPr>
+          <w:rFonts w:ascii="Arial" w:hAnsi="Arial" w:cs="Arial"/>
+          <w:b/>
+          <w:noProof/>
+        </w:rPr>
+        <w:t>Stage name*:</w:t>
+      </w:r>
+      <w:r>
+        <w:rPr>
+          <w:rFonts w:ascii="Arial" w:hAnsi="Arial" w:cs="Arial"/>
+          <w:noProof/>
+        </w:rPr>
+        <w:t xml:space="preserve"> Prod</w:t>
+      </w:r>
+    </w:p>
+    <w:p>
+      <w:pPr>
+        <w:ind w:left="360"/>
+        <w:rPr>
+          <w:rFonts w:ascii="Arial" w:hAnsi="Arial" w:cs="Arial"/>
+          <w:noProof/>
+        </w:rPr>
+      </w:pPr>
+      <w:r>
+        <w:rPr>
+          <w:rFonts w:ascii="Arial" w:hAnsi="Arial" w:cs="Arial"/>
+          <w:b/>
+          <w:noProof/>
+        </w:rPr>
+        <w:t>Stage description</w:t>
+      </w:r>
+      <w:r>
+        <w:rPr>
+          <w:rFonts w:ascii="Arial" w:hAnsi="Arial" w:cs="Arial"/>
+          <w:noProof/>
+        </w:rPr>
+        <w:t>: &lt;Enter any description&gt;</w:t>
+      </w:r>
+    </w:p>
+    <w:p>
+      <w:pPr>
+        <w:ind w:left="360"/>
+        <w:rPr>
+          <w:rFonts w:ascii="Arial" w:hAnsi="Arial" w:cs="Arial"/>
+          <w:noProof/>
+        </w:rPr>
+      </w:pPr>
+      <w:r>
+        <w:rPr>
+          <w:rFonts w:ascii="Arial" w:hAnsi="Arial" w:cs="Arial"/>
+          <w:b/>
+          <w:noProof/>
+        </w:rPr>
+        <w:t>Deployment description</w:t>
+      </w:r>
+      <w:r>
+        <w:rPr>
+          <w:rFonts w:ascii="Arial" w:hAnsi="Arial" w:cs="Arial"/>
+          <w:noProof/>
+        </w:rPr>
+        <w:t>: Initial deployment</w:t>
+      </w:r>
+    </w:p>
+    <w:p>
+      <w:pPr>
+        <w:ind w:left="360"/>
+      </w:pPr>
+      <w:r>
+        <w:rPr>
+          <w:noProof/>
+        </w:rPr>
+        <w:lastRenderedPageBreak/>
+        <w:drawing>
+          <wp:inline distT="0" distB="0" distL="0" distR="0" wp14:anchorId="7872B0EE" wp14:editId="62FA8FCC">
+            <wp:extent cx="3743325" cy="2436633"/>
+            <wp:effectExtent l="0" t="0" r="0" b="1905"/>
+            <wp:docPr id="5" name="Picture 5"/>
+            <wp:cNvGraphicFramePr>
+              <a:graphicFrameLocks xmlns:a="http://schemas.openxmlformats.org/drawingml/2006/main" noChangeAspect="1"/>
+            </wp:cNvGraphicFramePr>
+            <a:graphic xmlns:a="http://schemas.openxmlformats.org/drawingml/2006/main">
+              <a:graphicData uri="http://schemas.openxmlformats.org/drawingml/2006/picture">
+                <pic:pic xmlns:pic="http://schemas.openxmlformats.org/drawingml/2006/picture">
+                  <pic:nvPicPr>
+                    <pic:cNvPr id="1" name=""/>
+                    <pic:cNvPicPr/>
+                  </pic:nvPicPr>
+                  <pic:blipFill rotWithShape="1">
+                    <a:blip r:embed="rId39"/>
+                    <a:srcRect l="1166" b="1530"/>
+                    <a:stretch/>
+                  </pic:blipFill>
+                  <pic:spPr bwMode="auto">
+                    <a:xfrm>
+                      <a:off x="0" y="0"/>
+                      <a:ext cx="3754301" cy="2443777"/>
+                    </a:xfrm>
+                    <a:prstGeom prst="rect">
+                      <a:avLst/>
+                    </a:prstGeom>
+                    <a:ln>
+                      <a:noFill/>
+                    </a:ln>
+                    <a:extLst>
+                      <a:ext uri="{53640926-AAD7-44D8-BBD7-CCE9431645EC}">
+                        <a14:shadowObscured xmlns:a14="http://schemas.microsoft.com/office/drawing/2010/main"/>
+                      </a:ext>
+                    </a:extLst>
+                  </pic:spPr>
+                </pic:pic>
+              </a:graphicData>
+            </a:graphic>
+          </wp:inline>
+        </w:drawing>
+      </w:r>
+    </w:p>
+    <w:p>
+      <w:pPr>
+        <w:pStyle w:val="ListParagraph"/>
+        <w:numPr>
+          <w:ilvl w:val="0"/>
+          <w:numId w:val="16"/>
+        </w:numPr>
+      </w:pPr>
+      <w:r>
+        <w:t>Click “Deploy”</w:t>
+      </w:r>
+    </w:p>
+    <w:p>
+      <w:r>
+        <w:t>You have now created your second API. Next, you will create the last API for your application.</w:t>
       </w:r>
     </w:p>
     <w:p>
       <w:pPr>
         <w:pStyle w:val="Heading2"/>
       </w:pPr>
+      <w:proofErr w:type="gramStart"/>
       <w:r>
         <w:t>u</w:t>
       </w:r>
       <w:r>
-        <w:t>pdate-dynamodb</w:t>
-      </w:r>
-    </w:p>
-    <w:p>
-      <w:r>
-        <w:t xml:space="preserve">You will now create your </w:t>
-      </w:r>
-      <w:r>
-        <w:t>last</w:t>
-      </w:r>
-      <w:r>
-        <w:t xml:space="preserve"> API which will get </w:t>
-      </w:r>
-      <w:r>
-        <w:t>update an item</w:t>
-      </w:r>
-      <w:r>
-        <w:t xml:space="preserve"> in the GHCSessions table. </w:t>
+        <w:t>pdate-</w:t>
+      </w:r>
+      <w:proofErr w:type="spellStart"/>
+      <w:r>
+        <w:t>dynamodb</w:t>
+      </w:r>
+      <w:proofErr w:type="spellEnd"/>
+      <w:proofErr w:type="gramEnd"/>
+    </w:p>
+    <w:p>
+      <w:r>
+        <w:t xml:space="preserve">You will now create your last API which will get update an item in the </w:t>
+      </w:r>
+      <w:proofErr w:type="spellStart"/>
+      <w:r>
+        <w:t>GHCSessions</w:t>
+      </w:r>
+      <w:proofErr w:type="spellEnd"/>
+      <w:r>
+        <w:t xml:space="preserve"> table. </w:t>
       </w:r>
     </w:p>
     <w:p>
@@ -8904,7 +9947,6 @@
           <w:szCs w:val="21"/>
           <w:shd w:val="clear" w:color="auto" w:fill="FFFFFF"/>
         </w:rPr>
-        <w:lastRenderedPageBreak/>
         <w:t>Click the “Create API” button to start building your next API.</w:t>
       </w:r>
     </w:p>
@@ -9009,8 +10051,20 @@
           <w:szCs w:val="21"/>
           <w:shd w:val="clear" w:color="auto" w:fill="FFFFFF"/>
         </w:rPr>
-        <w:t>-dynamodb</w:t>
-      </w:r>
+        <w:t>-</w:t>
+      </w:r>
+      <w:proofErr w:type="spellStart"/>
+      <w:r>
+        <w:rPr>
+          <w:rFonts w:ascii="Arial" w:hAnsi="Arial" w:cs="Arial"/>
+          <w:color w:val="000000" w:themeColor="text1"/>
+          <w:sz w:val="21"/>
+          <w:szCs w:val="21"/>
+          <w:shd w:val="clear" w:color="auto" w:fill="FFFFFF"/>
+        </w:rPr>
+        <w:t>dynamodb</w:t>
+      </w:r>
+      <w:proofErr w:type="spellEnd"/>
     </w:p>
     <w:p>
       <w:pPr>
@@ -9051,7 +10105,51 @@
           <w:szCs w:val="21"/>
           <w:shd w:val="clear" w:color="auto" w:fill="FFFFFF"/>
         </w:rPr>
-        <w:t>Update GHCSessions DynamoDB table</w:t>
+        <w:t xml:space="preserve">Update </w:t>
+      </w:r>
+      <w:proofErr w:type="spellStart"/>
+      <w:r>
+        <w:rPr>
+          <w:rFonts w:ascii="Arial" w:hAnsi="Arial" w:cs="Arial"/>
+          <w:color w:val="444444"/>
+          <w:sz w:val="21"/>
+          <w:szCs w:val="21"/>
+          <w:shd w:val="clear" w:color="auto" w:fill="FFFFFF"/>
+        </w:rPr>
+        <w:t>GHCSessions</w:t>
+      </w:r>
+      <w:proofErr w:type="spellEnd"/>
+      <w:r>
+        <w:rPr>
+          <w:rFonts w:ascii="Arial" w:hAnsi="Arial" w:cs="Arial"/>
+          <w:color w:val="444444"/>
+          <w:sz w:val="21"/>
+          <w:szCs w:val="21"/>
+          <w:shd w:val="clear" w:color="auto" w:fill="FFFFFF"/>
+        </w:rPr>
+        <w:t xml:space="preserve"> </w:t>
+      </w:r>
+      <w:proofErr w:type="spellStart"/>
+      <w:r>
+        <w:rPr>
+          <w:rFonts w:ascii="Arial" w:hAnsi="Arial" w:cs="Arial"/>
+          <w:color w:val="444444"/>
+          <w:sz w:val="21"/>
+          <w:szCs w:val="21"/>
+          <w:shd w:val="clear" w:color="auto" w:fill="FFFFFF"/>
+        </w:rPr>
+        <w:t>DynamoDB</w:t>
+      </w:r>
+      <w:proofErr w:type="spellEnd"/>
+      <w:r>
+        <w:rPr>
+          <w:rFonts w:ascii="Arial" w:hAnsi="Arial" w:cs="Arial"/>
+          <w:color w:val="444444"/>
+          <w:sz w:val="21"/>
+          <w:szCs w:val="21"/>
+          <w:shd w:val="clear" w:color="auto" w:fill="FFFFFF"/>
+        </w:rPr>
+        <w:t xml:space="preserve"> table</w:t>
       </w:r>
     </w:p>
     <w:p>
@@ -9097,6 +10195,7 @@
           <w:rFonts w:ascii="Arial" w:hAnsi="Arial" w:cs="Arial"/>
           <w:noProof/>
         </w:rPr>
+        <w:lastRenderedPageBreak/>
         <w:drawing>
           <wp:inline distT="0" distB="0" distL="0" distR="0">
             <wp:extent cx="5943600" cy="2398573"/>
@@ -9115,7 +10214,7 @@
                     </pic:cNvPicPr>
                   </pic:nvPicPr>
                   <pic:blipFill>
-                    <a:blip r:embed="rId47">
+                    <a:blip r:embed="rId48">
                       <a:extLst>
                         <a:ext uri="{28A0092B-C50C-407E-A947-70E740481C1C}">
                           <a14:useLocalDpi xmlns:a14="http://schemas.microsoft.com/office/drawing/2010/main" val="0"/>
@@ -9229,7 +10328,14 @@
         <w:rPr>
           <w:rFonts w:ascii="Arial" w:hAnsi="Arial" w:cs="Arial"/>
         </w:rPr>
-        <w:t xml:space="preserve"> GHCSe</w:t>
+        <w:t xml:space="preserve"> </w:t>
+      </w:r>
+      <w:proofErr w:type="spellStart"/>
+      <w:r>
+        <w:rPr>
+          <w:rFonts w:ascii="Arial" w:hAnsi="Arial" w:cs="Arial"/>
+        </w:rPr>
+        <w:t>GHCSe</w:t>
       </w:r>
       <w:r>
         <w:rPr>
@@ -9243,6 +10349,7 @@
         </w:rPr>
         <w:t>sions</w:t>
       </w:r>
+      <w:proofErr w:type="spellEnd"/>
     </w:p>
     <w:p>
       <w:pPr>
@@ -9262,8 +10369,16 @@
         <w:rPr>
           <w:rFonts w:ascii="Arial" w:hAnsi="Arial" w:cs="Arial"/>
         </w:rPr>
-        <w:t xml:space="preserve"> ghcsessions</w:t>
-      </w:r>
+        <w:t xml:space="preserve"> </w:t>
+      </w:r>
+      <w:proofErr w:type="spellStart"/>
+      <w:r>
+        <w:rPr>
+          <w:rFonts w:ascii="Arial" w:hAnsi="Arial" w:cs="Arial"/>
+        </w:rPr>
+        <w:t>ghcsessions</w:t>
+      </w:r>
+      <w:proofErr w:type="spellEnd"/>
     </w:p>
     <w:p>
       <w:pPr>
@@ -9321,389 +10436,11 @@
         <w:rPr>
           <w:noProof/>
         </w:rPr>
-        <w:lastRenderedPageBreak/>
         <w:drawing>
           <wp:inline distT="0" distB="0" distL="0" distR="0" wp14:anchorId="287F2695" wp14:editId="6B84ECBB">
             <wp:extent cx="5943600" cy="2939415"/>
             <wp:effectExtent l="0" t="0" r="0" b="0"/>
             <wp:docPr id="43" name="Picture 43"/>
-            <wp:cNvGraphicFramePr>
-              <a:graphicFrameLocks xmlns:a="http://schemas.openxmlformats.org/drawingml/2006/main" noChangeAspect="1"/>
-            </wp:cNvGraphicFramePr>
-            <a:graphic xmlns:a="http://schemas.openxmlformats.org/drawingml/2006/main">
-              <a:graphicData uri="http://schemas.openxmlformats.org/drawingml/2006/picture">
-                <pic:pic xmlns:pic="http://schemas.openxmlformats.org/drawingml/2006/picture">
-                  <pic:nvPicPr>
-                    <pic:cNvPr id="1" name=""/>
-                    <pic:cNvPicPr/>
-                  </pic:nvPicPr>
-                  <pic:blipFill>
-                    <a:blip r:embed="rId48"/>
-                    <a:stretch>
-                      <a:fillRect/>
-                    </a:stretch>
-                  </pic:blipFill>
-                  <pic:spPr>
-                    <a:xfrm>
-                      <a:off x="0" y="0"/>
-                      <a:ext cx="5943600" cy="2939415"/>
-                    </a:xfrm>
-                    <a:prstGeom prst="rect">
-                      <a:avLst/>
-                    </a:prstGeom>
-                  </pic:spPr>
-                </pic:pic>
-              </a:graphicData>
-            </a:graphic>
-          </wp:inline>
-        </w:drawing>
-      </w:r>
-    </w:p>
-    <w:p>
-      <w:pPr>
-        <w:pStyle w:val="ListParagraph"/>
-        <w:numPr>
-          <w:ilvl w:val="0"/>
-          <w:numId w:val="22"/>
-        </w:numPr>
-      </w:pPr>
-      <w:r>
-        <w:t>Click “Create Resource” button.</w:t>
-      </w:r>
-    </w:p>
-    <w:p>
-      <w:pPr>
-        <w:pStyle w:val="ListParagraph"/>
-        <w:numPr>
-          <w:ilvl w:val="0"/>
-          <w:numId w:val="22"/>
-        </w:numPr>
-      </w:pPr>
-      <w:r>
-        <w:t>You should now see the resource that you just created appear in the Resource</w:t>
-      </w:r>
-      <w:r>
-        <w:t>s</w:t>
-      </w:r>
-      <w:r>
-        <w:t xml:space="preserve"> tree. Click on its name “/ghcsessions”.</w:t>
-      </w:r>
-    </w:p>
-    <w:p>
-      <w:pPr>
-        <w:ind w:left="720"/>
-        <w:rPr>
-          <w:noProof/>
-        </w:rPr>
-      </w:pPr>
-      <w:r>
-        <w:rPr>
-          <w:noProof/>
-        </w:rPr>
-        <w:t xml:space="preserve"> </w:t>
-      </w:r>
-      <w:r>
-        <w:rPr>
-          <w:noProof/>
-        </w:rPr>
-        <w:drawing>
-          <wp:inline distT="0" distB="0" distL="0" distR="0" wp14:anchorId="1421C279" wp14:editId="6E2E54AD">
-            <wp:extent cx="1971675" cy="2162175"/>
-            <wp:effectExtent l="0" t="0" r="9525" b="9525"/>
-            <wp:docPr id="35" name="Picture 35"/>
-            <wp:cNvGraphicFramePr>
-              <a:graphicFrameLocks xmlns:a="http://schemas.openxmlformats.org/drawingml/2006/main" noChangeAspect="1"/>
-            </wp:cNvGraphicFramePr>
-            <a:graphic xmlns:a="http://schemas.openxmlformats.org/drawingml/2006/main">
-              <a:graphicData uri="http://schemas.openxmlformats.org/drawingml/2006/picture">
-                <pic:pic xmlns:pic="http://schemas.openxmlformats.org/drawingml/2006/picture">
-                  <pic:nvPicPr>
-                    <pic:cNvPr id="1" name=""/>
-                    <pic:cNvPicPr/>
-                  </pic:nvPicPr>
-                  <pic:blipFill>
-                    <a:blip r:embed="rId41"/>
-                    <a:stretch>
-                      <a:fillRect/>
-                    </a:stretch>
-                  </pic:blipFill>
-                  <pic:spPr>
-                    <a:xfrm>
-                      <a:off x="0" y="0"/>
-                      <a:ext cx="1971675" cy="2162175"/>
-                    </a:xfrm>
-                    <a:prstGeom prst="rect">
-                      <a:avLst/>
-                    </a:prstGeom>
-                  </pic:spPr>
-                </pic:pic>
-              </a:graphicData>
-            </a:graphic>
-          </wp:inline>
-        </w:drawing>
-      </w:r>
-      <w:r>
-        <w:rPr>
-          <w:noProof/>
-        </w:rPr>
-        <w:t xml:space="preserve"> </w:t>
-      </w:r>
-    </w:p>
-    <w:p>
-      <w:pPr>
-        <w:ind w:left="720"/>
-        <w:rPr>
-          <w:i/>
-        </w:rPr>
-      </w:pPr>
-      <w:r>
-        <w:rPr>
-          <w:i/>
-          <w:noProof/>
-        </w:rPr>
-        <w:t xml:space="preserve">OPTIONS may or may not be present depending on whether you selected </w:t>
-      </w:r>
-      <w:r>
-        <w:rPr>
-          <w:b/>
-          <w:i/>
-          <w:noProof/>
-        </w:rPr>
-        <w:t>Enable API Gateway CORS</w:t>
-      </w:r>
-      <w:r>
-        <w:rPr>
-          <w:b/>
-          <w:i/>
-          <w:noProof/>
-        </w:rPr>
-        <w:t xml:space="preserve"> </w:t>
-      </w:r>
-      <w:r>
-        <w:rPr>
-          <w:i/>
-          <w:noProof/>
-        </w:rPr>
-        <w:t>for this resource, which is fine</w:t>
-      </w:r>
-    </w:p>
-    <w:p>
-      <w:pPr>
-        <w:pStyle w:val="ListParagraph"/>
-        <w:numPr>
-          <w:ilvl w:val="0"/>
-          <w:numId w:val="22"/>
-        </w:numPr>
-      </w:pPr>
-      <w:r>
-        <w:t xml:space="preserve">Click the “Actions” button again, and select “Create </w:t>
-      </w:r>
-      <w:r>
-        <w:t>Resource</w:t>
-      </w:r>
-      <w:r>
-        <w:t>”</w:t>
-      </w:r>
-    </w:p>
-    <w:p>
-      <w:pPr>
-        <w:pStyle w:val="ListParagraph"/>
-        <w:numPr>
-          <w:ilvl w:val="0"/>
-          <w:numId w:val="22"/>
-        </w:numPr>
-      </w:pPr>
-      <w:r>
-        <w:t>Supply the following details:</w:t>
-      </w:r>
-    </w:p>
-    <w:p>
-      <w:pPr>
-        <w:pStyle w:val="ListParagraph"/>
-        <w:rPr>
-          <w:rFonts w:ascii="Arial" w:hAnsi="Arial" w:cs="Arial"/>
-        </w:rPr>
-      </w:pPr>
-    </w:p>
-    <w:p>
-      <w:pPr>
-        <w:pStyle w:val="ListParagraph"/>
-        <w:rPr>
-          <w:rFonts w:ascii="Arial" w:hAnsi="Arial" w:cs="Arial"/>
-        </w:rPr>
-      </w:pPr>
-      <w:r>
-        <w:rPr>
-          <w:rFonts w:ascii="Arial" w:hAnsi="Arial" w:cs="Arial"/>
-        </w:rPr>
-        <w:t xml:space="preserve">Leave </w:t>
-      </w:r>
-      <w:r>
-        <w:rPr>
-          <w:rFonts w:ascii="Arial" w:hAnsi="Arial" w:cs="Arial"/>
-          <w:b/>
-        </w:rPr>
-        <w:t>Configure as proxy resource</w:t>
-      </w:r>
-      <w:r>
-        <w:rPr>
-          <w:rFonts w:ascii="Arial" w:hAnsi="Arial" w:cs="Arial"/>
-        </w:rPr>
-        <w:t xml:space="preserve"> unchecked.</w:t>
-      </w:r>
-    </w:p>
-    <w:p>
-      <w:pPr>
-        <w:pStyle w:val="ListParagraph"/>
-        <w:rPr>
-          <w:rFonts w:ascii="Arial" w:hAnsi="Arial" w:cs="Arial"/>
-        </w:rPr>
-      </w:pPr>
-      <w:r>
-        <w:rPr>
-          <w:rFonts w:ascii="Arial" w:hAnsi="Arial" w:cs="Arial"/>
-          <w:b/>
-        </w:rPr>
-        <w:t>Resource Name*:</w:t>
-      </w:r>
-      <w:r>
-        <w:rPr>
-          <w:rFonts w:ascii="Arial" w:hAnsi="Arial" w:cs="Arial"/>
-        </w:rPr>
-        <w:t xml:space="preserve"> </w:t>
-      </w:r>
-      <w:r>
-        <w:rPr>
-          <w:rFonts w:ascii="Arial" w:hAnsi="Arial" w:cs="Arial"/>
-        </w:rPr>
-        <w:t>id</w:t>
-      </w:r>
-    </w:p>
-    <w:p>
-      <w:pPr>
-        <w:pStyle w:val="ListParagraph"/>
-        <w:rPr>
-          <w:rFonts w:ascii="Arial" w:hAnsi="Arial" w:cs="Arial"/>
-        </w:rPr>
-      </w:pPr>
-      <w:r>
-        <w:rPr>
-          <w:rFonts w:ascii="Arial" w:hAnsi="Arial" w:cs="Arial"/>
-          <w:b/>
-        </w:rPr>
-        <w:t>Resource Path*:</w:t>
-      </w:r>
-      <w:r>
-        <w:rPr>
-          <w:rFonts w:ascii="Arial" w:hAnsi="Arial" w:cs="Arial"/>
-        </w:rPr>
-        <w:t xml:space="preserve"> </w:t>
-      </w:r>
-      <w:r>
-        <w:rPr>
-          <w:rFonts w:ascii="Arial" w:hAnsi="Arial" w:cs="Arial"/>
-        </w:rPr>
-        <w:t>{id}</w:t>
-      </w:r>
-    </w:p>
-    <w:p>
-      <w:pPr>
-        <w:pStyle w:val="ListParagraph"/>
-        <w:rPr>
-          <w:rFonts w:ascii="Arial" w:hAnsi="Arial" w:cs="Arial"/>
-        </w:rPr>
-      </w:pPr>
-      <w:r>
-        <w:rPr>
-          <w:rFonts w:ascii="Arial" w:hAnsi="Arial" w:cs="Arial"/>
-        </w:rPr>
-        <w:t xml:space="preserve">Select the </w:t>
-      </w:r>
-      <w:r>
-        <w:rPr>
-          <w:rFonts w:ascii="Arial" w:hAnsi="Arial" w:cs="Arial"/>
-          <w:b/>
-        </w:rPr>
-        <w:t>Enable API Gateway CORS</w:t>
-      </w:r>
-      <w:r>
-        <w:rPr>
-          <w:rFonts w:ascii="Arial" w:hAnsi="Arial" w:cs="Arial"/>
-        </w:rPr>
-        <w:t xml:space="preserve"> checkbox. </w:t>
-      </w:r>
-    </w:p>
-    <w:p>
-      <w:pPr>
-        <w:pStyle w:val="ListParagraph"/>
-        <w:rPr>
-          <w:rFonts w:ascii="Arial" w:hAnsi="Arial" w:cs="Arial"/>
-        </w:rPr>
-      </w:pPr>
-    </w:p>
-    <w:p>
-      <w:pPr>
-        <w:pStyle w:val="ListParagraph"/>
-        <w:rPr>
-          <w:rFonts w:ascii="Arial" w:hAnsi="Arial" w:cs="Arial"/>
-          <w:i/>
-        </w:rPr>
-      </w:pPr>
-      <w:r>
-        <w:rPr>
-          <w:rFonts w:ascii="Arial" w:hAnsi="Arial" w:cs="Arial"/>
-          <w:i/>
-        </w:rPr>
-        <w:t>*</w:t>
-      </w:r>
-      <w:r>
-        <w:rPr>
-          <w:rFonts w:ascii="Arial" w:hAnsi="Arial" w:cs="Arial"/>
-          <w:i/>
-        </w:rPr>
-        <w:t xml:space="preserve">Include the curly brackets around </w:t>
-      </w:r>
-      <w:r>
-        <w:rPr>
-          <w:rFonts w:ascii="Arial" w:hAnsi="Arial" w:cs="Arial"/>
-          <w:i/>
-        </w:rPr>
-        <w:t>“</w:t>
-      </w:r>
-      <w:r>
-        <w:rPr>
-          <w:rFonts w:ascii="Arial" w:hAnsi="Arial" w:cs="Arial"/>
-          <w:i/>
-        </w:rPr>
-        <w:t>id</w:t>
-      </w:r>
-      <w:r>
-        <w:rPr>
-          <w:rFonts w:ascii="Arial" w:hAnsi="Arial" w:cs="Arial"/>
-          <w:i/>
-        </w:rPr>
-        <w:t>” in the Resource Path</w:t>
-      </w:r>
-    </w:p>
-    <w:p>
-      <w:pPr>
-        <w:pStyle w:val="ListParagraph"/>
-      </w:pPr>
-    </w:p>
-    <w:p>
-      <w:pPr>
-        <w:pStyle w:val="ListParagraph"/>
-      </w:pPr>
-      <w:r>
-        <w:rPr>
-          <w:noProof/>
-        </w:rPr>
-        <w:lastRenderedPageBreak/>
-        <w:drawing>
-          <wp:inline distT="0" distB="0" distL="0" distR="0" wp14:anchorId="70F43610" wp14:editId="4EF111F5">
-            <wp:extent cx="5943600" cy="2553335"/>
-            <wp:effectExtent l="0" t="0" r="0" b="0"/>
-            <wp:docPr id="44" name="Picture 44"/>
             <wp:cNvGraphicFramePr>
               <a:graphicFrameLocks xmlns:a="http://schemas.openxmlformats.org/drawingml/2006/main" noChangeAspect="1"/>
             </wp:cNvGraphicFramePr>
@@ -9723,7 +10460,7 @@
                   <pic:spPr>
                     <a:xfrm>
                       <a:off x="0" y="0"/>
-                      <a:ext cx="5943600" cy="2553335"/>
+                      <a:ext cx="5943600" cy="2939415"/>
                     </a:xfrm>
                     <a:prstGeom prst="rect">
                       <a:avLst/>
@@ -9745,7 +10482,7 @@
         </w:numPr>
       </w:pPr>
       <w:r>
-        <w:t>Click the “Create Resource” button</w:t>
+        <w:t>Click “Create Resource” button.</w:t>
       </w:r>
     </w:p>
     <w:p>
@@ -9757,25 +10494,332 @@
         </w:numPr>
       </w:pPr>
       <w:r>
-        <w:t>With “id” selected in the Resources tree, c</w:t>
-      </w:r>
-      <w:r>
-        <w:t>lick the “Actions” button again, and select “Create Method”</w:t>
-      </w:r>
-    </w:p>
-    <w:p>
-      <w:pPr>
-        <w:pStyle w:val="ListParagraph"/>
-      </w:pPr>
-      <w:r>
+        <w:t>You should now see the resource that you just created appear in the Resource</w:t>
+      </w:r>
+      <w:r>
+        <w:t>s</w:t>
+      </w:r>
+      <w:r>
+        <w:t xml:space="preserve"> tree. Click on its name “/</w:t>
+      </w:r>
+      <w:proofErr w:type="spellStart"/>
+      <w:r>
+        <w:t>ghcsessions</w:t>
+      </w:r>
+      <w:proofErr w:type="spellEnd"/>
+      <w:r>
+        <w:t>”.</w:t>
+      </w:r>
+    </w:p>
+    <w:p>
+      <w:pPr>
+        <w:ind w:left="720"/>
         <w:rPr>
           <w:noProof/>
         </w:rPr>
+      </w:pPr>
+      <w:r>
+        <w:rPr>
+          <w:noProof/>
+        </w:rPr>
+        <w:lastRenderedPageBreak/>
+        <w:t xml:space="preserve"> </w:t>
+      </w:r>
+      <w:r>
+        <w:rPr>
+          <w:noProof/>
+        </w:rPr>
         <w:drawing>
-          <wp:inline distT="0" distB="0" distL="0" distR="0" wp14:anchorId="5FD5EB4A" wp14:editId="55AE0752">
-            <wp:extent cx="2154597" cy="2409825"/>
+          <wp:inline distT="0" distB="0" distL="0" distR="0" wp14:anchorId="1421C279" wp14:editId="6E2E54AD">
+            <wp:extent cx="1971675" cy="2162175"/>
+            <wp:effectExtent l="0" t="0" r="9525" b="9525"/>
+            <wp:docPr id="35" name="Picture 35"/>
+            <wp:cNvGraphicFramePr>
+              <a:graphicFrameLocks xmlns:a="http://schemas.openxmlformats.org/drawingml/2006/main" noChangeAspect="1"/>
+            </wp:cNvGraphicFramePr>
+            <a:graphic xmlns:a="http://schemas.openxmlformats.org/drawingml/2006/main">
+              <a:graphicData uri="http://schemas.openxmlformats.org/drawingml/2006/picture">
+                <pic:pic xmlns:pic="http://schemas.openxmlformats.org/drawingml/2006/picture">
+                  <pic:nvPicPr>
+                    <pic:cNvPr id="1" name=""/>
+                    <pic:cNvPicPr/>
+                  </pic:nvPicPr>
+                  <pic:blipFill>
+                    <a:blip r:embed="rId42"/>
+                    <a:stretch>
+                      <a:fillRect/>
+                    </a:stretch>
+                  </pic:blipFill>
+                  <pic:spPr>
+                    <a:xfrm>
+                      <a:off x="0" y="0"/>
+                      <a:ext cx="1971675" cy="2162175"/>
+                    </a:xfrm>
+                    <a:prstGeom prst="rect">
+                      <a:avLst/>
+                    </a:prstGeom>
+                  </pic:spPr>
+                </pic:pic>
+              </a:graphicData>
+            </a:graphic>
+          </wp:inline>
+        </w:drawing>
+      </w:r>
+      <w:r>
+        <w:rPr>
+          <w:noProof/>
+        </w:rPr>
+        <w:t xml:space="preserve"> </w:t>
+      </w:r>
+    </w:p>
+    <w:p>
+      <w:pPr>
+        <w:ind w:left="720"/>
+        <w:rPr>
+          <w:i/>
+        </w:rPr>
+      </w:pPr>
+      <w:r>
+        <w:rPr>
+          <w:i/>
+          <w:noProof/>
+        </w:rPr>
+        <w:t xml:space="preserve">OPTIONS may or may not be present depending on whether you selected </w:t>
+      </w:r>
+      <w:r>
+        <w:rPr>
+          <w:b/>
+          <w:i/>
+          <w:noProof/>
+        </w:rPr>
+        <w:t>Enable API Gateway CORS</w:t>
+      </w:r>
+      <w:r>
+        <w:rPr>
+          <w:b/>
+          <w:i/>
+          <w:noProof/>
+        </w:rPr>
+        <w:t xml:space="preserve"> </w:t>
+      </w:r>
+      <w:r>
+        <w:rPr>
+          <w:i/>
+          <w:noProof/>
+        </w:rPr>
+        <w:t>for this resource, which is fine</w:t>
+      </w:r>
+    </w:p>
+    <w:p>
+      <w:pPr>
+        <w:pStyle w:val="ListParagraph"/>
+        <w:numPr>
+          <w:ilvl w:val="0"/>
+          <w:numId w:val="22"/>
+        </w:numPr>
+      </w:pPr>
+      <w:r>
+        <w:t>Click the “Actions” button again, and select “Create Resource”</w:t>
+      </w:r>
+    </w:p>
+    <w:p>
+      <w:pPr>
+        <w:pStyle w:val="ListParagraph"/>
+        <w:numPr>
+          <w:ilvl w:val="0"/>
+          <w:numId w:val="22"/>
+        </w:numPr>
+      </w:pPr>
+      <w:r>
+        <w:t>Supply the following details:</w:t>
+      </w:r>
+    </w:p>
+    <w:p>
+      <w:pPr>
+        <w:pStyle w:val="ListParagraph"/>
+        <w:rPr>
+          <w:rFonts w:ascii="Arial" w:hAnsi="Arial" w:cs="Arial"/>
+        </w:rPr>
+      </w:pPr>
+    </w:p>
+    <w:p>
+      <w:pPr>
+        <w:pStyle w:val="ListParagraph"/>
+        <w:rPr>
+          <w:rFonts w:ascii="Arial" w:hAnsi="Arial" w:cs="Arial"/>
+        </w:rPr>
+      </w:pPr>
+      <w:r>
+        <w:rPr>
+          <w:rFonts w:ascii="Arial" w:hAnsi="Arial" w:cs="Arial"/>
+        </w:rPr>
+        <w:t xml:space="preserve">Leave </w:t>
+      </w:r>
+      <w:r>
+        <w:rPr>
+          <w:rFonts w:ascii="Arial" w:hAnsi="Arial" w:cs="Arial"/>
+          <w:b/>
+        </w:rPr>
+        <w:t>Configure as proxy resource</w:t>
+      </w:r>
+      <w:r>
+        <w:rPr>
+          <w:rFonts w:ascii="Arial" w:hAnsi="Arial" w:cs="Arial"/>
+        </w:rPr>
+        <w:t xml:space="preserve"> unchecked.</w:t>
+      </w:r>
+    </w:p>
+    <w:p>
+      <w:pPr>
+        <w:pStyle w:val="ListParagraph"/>
+        <w:rPr>
+          <w:rFonts w:ascii="Arial" w:hAnsi="Arial" w:cs="Arial"/>
+        </w:rPr>
+      </w:pPr>
+      <w:r>
+        <w:rPr>
+          <w:rFonts w:ascii="Arial" w:hAnsi="Arial" w:cs="Arial"/>
+          <w:b/>
+        </w:rPr>
+        <w:t>Resource Name*:</w:t>
+      </w:r>
+      <w:r>
+        <w:rPr>
+          <w:rFonts w:ascii="Arial" w:hAnsi="Arial" w:cs="Arial"/>
+        </w:rPr>
+        <w:t xml:space="preserve"> </w:t>
+      </w:r>
+      <w:r>
+        <w:rPr>
+          <w:rFonts w:ascii="Arial" w:hAnsi="Arial" w:cs="Arial"/>
+        </w:rPr>
+        <w:t>id</w:t>
+      </w:r>
+    </w:p>
+    <w:p>
+      <w:pPr>
+        <w:pStyle w:val="ListParagraph"/>
+        <w:rPr>
+          <w:rFonts w:ascii="Arial" w:hAnsi="Arial" w:cs="Arial"/>
+        </w:rPr>
+      </w:pPr>
+      <w:r>
+        <w:rPr>
+          <w:rFonts w:ascii="Arial" w:hAnsi="Arial" w:cs="Arial"/>
+          <w:b/>
+        </w:rPr>
+        <w:t>Resource Path*:</w:t>
+      </w:r>
+      <w:r>
+        <w:rPr>
+          <w:rFonts w:ascii="Arial" w:hAnsi="Arial" w:cs="Arial"/>
+        </w:rPr>
+        <w:t xml:space="preserve"> </w:t>
+      </w:r>
+      <w:r>
+        <w:rPr>
+          <w:rFonts w:ascii="Arial" w:hAnsi="Arial" w:cs="Arial"/>
+        </w:rPr>
+        <w:t>{id}</w:t>
+      </w:r>
+    </w:p>
+    <w:p>
+      <w:pPr>
+        <w:pStyle w:val="ListParagraph"/>
+        <w:rPr>
+          <w:rFonts w:ascii="Arial" w:hAnsi="Arial" w:cs="Arial"/>
+        </w:rPr>
+      </w:pPr>
+      <w:r>
+        <w:rPr>
+          <w:rFonts w:ascii="Arial" w:hAnsi="Arial" w:cs="Arial"/>
+        </w:rPr>
+        <w:t xml:space="preserve">Select the </w:t>
+      </w:r>
+      <w:r>
+        <w:rPr>
+          <w:rFonts w:ascii="Arial" w:hAnsi="Arial" w:cs="Arial"/>
+          <w:b/>
+        </w:rPr>
+        <w:t>Enable API Gateway CORS</w:t>
+      </w:r>
+      <w:r>
+        <w:rPr>
+          <w:rFonts w:ascii="Arial" w:hAnsi="Arial" w:cs="Arial"/>
+        </w:rPr>
+        <w:t xml:space="preserve"> checkbox. </w:t>
+      </w:r>
+    </w:p>
+    <w:p>
+      <w:pPr>
+        <w:pStyle w:val="ListParagraph"/>
+        <w:rPr>
+          <w:rFonts w:ascii="Arial" w:hAnsi="Arial" w:cs="Arial"/>
+        </w:rPr>
+      </w:pPr>
+    </w:p>
+    <w:p>
+      <w:pPr>
+        <w:pStyle w:val="ListParagraph"/>
+        <w:rPr>
+          <w:rFonts w:ascii="Arial" w:hAnsi="Arial" w:cs="Arial"/>
+          <w:i/>
+        </w:rPr>
+      </w:pPr>
+      <w:r>
+        <w:rPr>
+          <w:rFonts w:ascii="Arial" w:hAnsi="Arial" w:cs="Arial"/>
+          <w:i/>
+        </w:rPr>
+        <w:t>*</w:t>
+      </w:r>
+      <w:r>
+        <w:rPr>
+          <w:rFonts w:ascii="Arial" w:hAnsi="Arial" w:cs="Arial"/>
+          <w:i/>
+        </w:rPr>
+        <w:t xml:space="preserve">Include the curly brackets around </w:t>
+      </w:r>
+      <w:r>
+        <w:rPr>
+          <w:rFonts w:ascii="Arial" w:hAnsi="Arial" w:cs="Arial"/>
+          <w:i/>
+        </w:rPr>
+        <w:t>“</w:t>
+      </w:r>
+      <w:r>
+        <w:rPr>
+          <w:rFonts w:ascii="Arial" w:hAnsi="Arial" w:cs="Arial"/>
+          <w:i/>
+        </w:rPr>
+        <w:t>id</w:t>
+      </w:r>
+      <w:r>
+        <w:rPr>
+          <w:rFonts w:ascii="Arial" w:hAnsi="Arial" w:cs="Arial"/>
+          <w:i/>
+        </w:rPr>
+        <w:t>” in the Resource Path</w:t>
+      </w:r>
+    </w:p>
+    <w:p>
+      <w:pPr>
+        <w:pStyle w:val="ListParagraph"/>
+      </w:pPr>
+    </w:p>
+    <w:p>
+      <w:pPr>
+        <w:pStyle w:val="ListParagraph"/>
+      </w:pPr>
+      <w:r>
+        <w:rPr>
+          <w:noProof/>
+        </w:rPr>
+        <w:drawing>
+          <wp:inline distT="0" distB="0" distL="0" distR="0" wp14:anchorId="70F43610" wp14:editId="4EF111F5">
+            <wp:extent cx="5943600" cy="2553335"/>
             <wp:effectExtent l="0" t="0" r="0" b="0"/>
-            <wp:docPr id="45" name="Picture 45"/>
+            <wp:docPr id="44" name="Picture 44"/>
             <wp:cNvGraphicFramePr>
               <a:graphicFrameLocks xmlns:a="http://schemas.openxmlformats.org/drawingml/2006/main" noChangeAspect="1"/>
             </wp:cNvGraphicFramePr>
@@ -9795,7 +10839,7 @@
                   <pic:spPr>
                     <a:xfrm>
                       <a:off x="0" y="0"/>
-                      <a:ext cx="2158014" cy="2413647"/>
+                      <a:ext cx="5943600" cy="2553335"/>
                     </a:xfrm>
                     <a:prstGeom prst="rect">
                       <a:avLst/>
@@ -9817,13 +10861,7 @@
         </w:numPr>
       </w:pPr>
       <w:r>
-        <w:t>You will see that a dropdown menu element gets added to the tree below “OPTIONS”. In that dropdown, select “</w:t>
-      </w:r>
-      <w:r>
-        <w:t>POST</w:t>
-      </w:r>
-      <w:r>
-        <w:t>”, and then click the Check mark next to it.</w:t>
+        <w:t>Click the “Create Resource” button</w:t>
       </w:r>
     </w:p>
     <w:p>
@@ -9835,144 +10873,26 @@
         </w:numPr>
       </w:pPr>
       <w:r>
-        <w:t>Here is where we set up the API integration with Lambda.  Fill out the below details:</w:t>
-      </w:r>
-    </w:p>
-    <w:p>
-      <w:pPr>
-        <w:rPr>
-          <w:rFonts w:ascii="Arial" w:hAnsi="Arial" w:cs="Arial"/>
-        </w:rPr>
-      </w:pPr>
-      <w:r>
-        <w:rPr>
-          <w:rFonts w:ascii="Arial" w:hAnsi="Arial" w:cs="Arial"/>
-        </w:rPr>
-        <w:t xml:space="preserve">Select the </w:t>
-      </w:r>
-      <w:r>
-        <w:rPr>
-          <w:rFonts w:ascii="Arial" w:hAnsi="Arial" w:cs="Arial"/>
-          <w:b/>
-        </w:rPr>
-        <w:t>Lambda Function</w:t>
-      </w:r>
-      <w:r>
-        <w:rPr>
-          <w:rFonts w:ascii="Arial" w:hAnsi="Arial" w:cs="Arial"/>
-        </w:rPr>
-        <w:t xml:space="preserve"> radio button.</w:t>
-      </w:r>
-    </w:p>
-    <w:p>
-      <w:pPr>
-        <w:rPr>
-          <w:rFonts w:ascii="Arial" w:hAnsi="Arial" w:cs="Arial"/>
-        </w:rPr>
-      </w:pPr>
-      <w:r>
-        <w:rPr>
-          <w:rFonts w:ascii="Arial" w:hAnsi="Arial" w:cs="Arial"/>
-        </w:rPr>
-        <w:t xml:space="preserve">Select the </w:t>
-      </w:r>
-      <w:r>
-        <w:rPr>
-          <w:rFonts w:ascii="Arial" w:hAnsi="Arial" w:cs="Arial"/>
-          <w:b/>
-        </w:rPr>
-        <w:t>Use Lambda Proxy integration</w:t>
-      </w:r>
-      <w:r>
-        <w:rPr>
-          <w:rFonts w:ascii="Arial" w:hAnsi="Arial" w:cs="Arial"/>
-        </w:rPr>
-        <w:t xml:space="preserve"> checkbox</w:t>
-      </w:r>
-    </w:p>
-    <w:p>
-      <w:pPr>
-        <w:rPr>
-          <w:rFonts w:ascii="Arial" w:hAnsi="Arial" w:cs="Arial"/>
-        </w:rPr>
-      </w:pPr>
-      <w:r>
-        <w:rPr>
-          <w:rFonts w:ascii="Arial" w:hAnsi="Arial" w:cs="Arial"/>
-        </w:rPr>
-        <w:t>Select the same region that you have been using for this workshop (you should not need to change the option that is pre-selected)</w:t>
-      </w:r>
-    </w:p>
-    <w:p>
-      <w:pPr>
-        <w:rPr>
-          <w:rFonts w:ascii="Arial" w:hAnsi="Arial" w:cs="Arial"/>
-        </w:rPr>
-      </w:pPr>
-      <w:r>
-        <w:rPr>
-          <w:rFonts w:ascii="Arial" w:hAnsi="Arial" w:cs="Arial"/>
-        </w:rPr>
-        <w:t xml:space="preserve">In </w:t>
-      </w:r>
-      <w:r>
-        <w:rPr>
-          <w:rFonts w:ascii="Arial" w:hAnsi="Arial" w:cs="Arial"/>
-          <w:b/>
-        </w:rPr>
-        <w:t>Lambda Function,</w:t>
-      </w:r>
-      <w:r>
-        <w:rPr>
-          <w:rFonts w:ascii="Arial" w:hAnsi="Arial" w:cs="Arial"/>
-        </w:rPr>
-        <w:t xml:space="preserve"> enter the name of the first function that we created earlier that gets all the sessions in the table – </w:t>
-      </w:r>
-      <w:r>
-        <w:rPr>
-          <w:rFonts w:ascii="Arial" w:hAnsi="Arial" w:cs="Arial"/>
-          <w:b/>
-        </w:rPr>
-        <w:t>UpdateSession</w:t>
-      </w:r>
-    </w:p>
-    <w:p>
-      <w:pPr>
-        <w:rPr>
-          <w:rFonts w:ascii="Arial" w:hAnsi="Arial" w:cs="Arial"/>
-        </w:rPr>
-      </w:pPr>
-      <w:r>
-        <w:rPr>
-          <w:rFonts w:ascii="Arial" w:hAnsi="Arial" w:cs="Arial"/>
-        </w:rPr>
-        <w:t>Leave “</w:t>
-      </w:r>
-      <w:r>
-        <w:rPr>
-          <w:rFonts w:ascii="Arial" w:hAnsi="Arial" w:cs="Arial"/>
-          <w:b/>
-        </w:rPr>
-        <w:t>Use Default Timeout</w:t>
-      </w:r>
-      <w:r>
-        <w:rPr>
-          <w:rFonts w:ascii="Arial" w:hAnsi="Arial" w:cs="Arial"/>
-        </w:rPr>
-        <w:t>” as selected</w:t>
-      </w:r>
-    </w:p>
-    <w:p>
+        <w:t>With “id” selected in the Resources tree, c</w:t>
+      </w:r>
+      <w:r>
+        <w:t>lick the “Actions” button again, and select “Create Method”</w:t>
+      </w:r>
+    </w:p>
+    <w:p>
+      <w:pPr>
+        <w:pStyle w:val="ListParagraph"/>
+      </w:pPr>
       <w:r>
         <w:rPr>
           <w:noProof/>
         </w:rPr>
         <w:lastRenderedPageBreak/>
         <w:drawing>
-          <wp:inline distT="0" distB="0" distL="0" distR="0" wp14:anchorId="53250BC3" wp14:editId="4F411294">
-            <wp:extent cx="5943600" cy="2588260"/>
-            <wp:effectExtent l="0" t="0" r="0" b="2540"/>
-            <wp:docPr id="46" name="Picture 46"/>
+          <wp:inline distT="0" distB="0" distL="0" distR="0" wp14:anchorId="5FD5EB4A" wp14:editId="55AE0752">
+            <wp:extent cx="2154597" cy="2409825"/>
+            <wp:effectExtent l="0" t="0" r="0" b="0"/>
+            <wp:docPr id="45" name="Picture 45"/>
             <wp:cNvGraphicFramePr>
               <a:graphicFrameLocks xmlns:a="http://schemas.openxmlformats.org/drawingml/2006/main" noChangeAspect="1"/>
             </wp:cNvGraphicFramePr>
@@ -9992,7 +10912,7 @@
                   <pic:spPr>
                     <a:xfrm>
                       <a:off x="0" y="0"/>
-                      <a:ext cx="5943600" cy="2588260"/>
+                      <a:ext cx="2158014" cy="2413647"/>
                     </a:xfrm>
                     <a:prstGeom prst="rect">
                       <a:avLst/>
@@ -10014,7 +10934,13 @@
         </w:numPr>
       </w:pPr>
       <w:r>
-        <w:t>Click Save.</w:t>
+        <w:t>You will see that a dropdown menu element gets added to the tree below “OPTIONS”. In that dropdown, select “</w:t>
+      </w:r>
+      <w:r>
+        <w:t>POST</w:t>
+      </w:r>
+      <w:r>
+        <w:t>”, and then click the Check mark next to it.</w:t>
       </w:r>
     </w:p>
     <w:p>
@@ -10026,82 +10952,145 @@
         </w:numPr>
       </w:pPr>
       <w:r>
-        <w:t>When you see the “</w:t>
-      </w:r>
-      <w:r>
-        <w:t>Add Permission to Lambda Function</w:t>
-      </w:r>
-      <w:r>
-        <w:t>” pop-up, select “Ok”.</w:t>
-      </w:r>
-    </w:p>
-    <w:p>
-      <w:pPr>
-        <w:pStyle w:val="ListParagraph"/>
-        <w:numPr>
-          <w:ilvl w:val="0"/>
-          <w:numId w:val="22"/>
-        </w:numPr>
-      </w:pPr>
-      <w:r>
-        <w:t>With “</w:t>
-      </w:r>
-      <w:r>
-        <w:t>POST</w:t>
-      </w:r>
-      <w:r>
-        <w:t>” (or “</w:t>
-      </w:r>
-      <w:r>
-        <w:t>{id}</w:t>
-      </w:r>
-      <w:r>
-        <w:t>”) s</w:t>
-      </w:r>
-      <w:r>
-        <w:t>elected in your R</w:t>
-      </w:r>
-      <w:r>
-        <w:t>esource</w:t>
-      </w:r>
-      <w:r>
-        <w:t>s</w:t>
-      </w:r>
-      <w:r>
-        <w:t xml:space="preserve"> tree, go ahead and click the “Actions” button again.</w:t>
-      </w:r>
-    </w:p>
-    <w:p>
-      <w:pPr>
-        <w:pStyle w:val="ListParagraph"/>
-        <w:numPr>
-          <w:ilvl w:val="0"/>
-          <w:numId w:val="22"/>
-        </w:numPr>
-      </w:pPr>
-      <w:r>
-        <w:t>Click “Enable CORS”</w:t>
-      </w:r>
+        <w:t>Here is where we set up the API integration with Lambda.  Fill out the below details:</w:t>
+      </w:r>
+    </w:p>
+    <w:p>
+      <w:pPr>
+        <w:rPr>
+          <w:rFonts w:ascii="Arial" w:hAnsi="Arial" w:cs="Arial"/>
+        </w:rPr>
+      </w:pPr>
+      <w:r>
+        <w:rPr>
+          <w:rFonts w:ascii="Arial" w:hAnsi="Arial" w:cs="Arial"/>
+        </w:rPr>
+        <w:t xml:space="preserve">Select the </w:t>
+      </w:r>
+      <w:r>
+        <w:rPr>
+          <w:rFonts w:ascii="Arial" w:hAnsi="Arial" w:cs="Arial"/>
+          <w:b/>
+        </w:rPr>
+        <w:t>Lambda Function</w:t>
+      </w:r>
+      <w:r>
+        <w:rPr>
+          <w:rFonts w:ascii="Arial" w:hAnsi="Arial" w:cs="Arial"/>
+        </w:rPr>
+        <w:t xml:space="preserve"> radio button.</w:t>
+      </w:r>
+    </w:p>
+    <w:p>
+      <w:pPr>
+        <w:rPr>
+          <w:rFonts w:ascii="Arial" w:hAnsi="Arial" w:cs="Arial"/>
+        </w:rPr>
+      </w:pPr>
+      <w:r>
+        <w:rPr>
+          <w:rFonts w:ascii="Arial" w:hAnsi="Arial" w:cs="Arial"/>
+        </w:rPr>
+        <w:t xml:space="preserve">Select the </w:t>
+      </w:r>
+      <w:r>
+        <w:rPr>
+          <w:rFonts w:ascii="Arial" w:hAnsi="Arial" w:cs="Arial"/>
+          <w:b/>
+        </w:rPr>
+        <w:t>Use Lambda Proxy integration</w:t>
+      </w:r>
+      <w:r>
+        <w:rPr>
+          <w:rFonts w:ascii="Arial" w:hAnsi="Arial" w:cs="Arial"/>
+        </w:rPr>
+        <w:t xml:space="preserve"> checkbox</w:t>
+      </w:r>
+    </w:p>
+    <w:p>
+      <w:pPr>
+        <w:rPr>
+          <w:rFonts w:ascii="Arial" w:hAnsi="Arial" w:cs="Arial"/>
+        </w:rPr>
+      </w:pPr>
+      <w:r>
+        <w:rPr>
+          <w:rFonts w:ascii="Arial" w:hAnsi="Arial" w:cs="Arial"/>
+        </w:rPr>
+        <w:t>Select the same region that you have been using for this workshop (you should not need to change the option that is pre-selected)</w:t>
+      </w:r>
+    </w:p>
+    <w:p>
+      <w:pPr>
+        <w:rPr>
+          <w:rFonts w:ascii="Arial" w:hAnsi="Arial" w:cs="Arial"/>
+        </w:rPr>
+      </w:pPr>
+      <w:r>
+        <w:rPr>
+          <w:rFonts w:ascii="Arial" w:hAnsi="Arial" w:cs="Arial"/>
+        </w:rPr>
+        <w:t xml:space="preserve">In </w:t>
+      </w:r>
+      <w:r>
+        <w:rPr>
+          <w:rFonts w:ascii="Arial" w:hAnsi="Arial" w:cs="Arial"/>
+          <w:b/>
+        </w:rPr>
+        <w:t>Lambda Function,</w:t>
+      </w:r>
+      <w:r>
+        <w:rPr>
+          <w:rFonts w:ascii="Arial" w:hAnsi="Arial" w:cs="Arial"/>
+        </w:rPr>
+        <w:t xml:space="preserve"> enter the name of the first function that we created earlier that gets all the sessions in the table – </w:t>
+      </w:r>
+      <w:proofErr w:type="spellStart"/>
+      <w:r>
+        <w:rPr>
+          <w:rFonts w:ascii="Arial" w:hAnsi="Arial" w:cs="Arial"/>
+          <w:b/>
+        </w:rPr>
+        <w:t>UpdateSession</w:t>
+      </w:r>
+      <w:proofErr w:type="spellEnd"/>
+    </w:p>
+    <w:p>
+      <w:pPr>
+        <w:rPr>
+          <w:rFonts w:ascii="Arial" w:hAnsi="Arial" w:cs="Arial"/>
+        </w:rPr>
+      </w:pPr>
+      <w:r>
+        <w:rPr>
+          <w:rFonts w:ascii="Arial" w:hAnsi="Arial" w:cs="Arial"/>
+        </w:rPr>
+        <w:t>Leave “</w:t>
+      </w:r>
+      <w:r>
+        <w:rPr>
+          <w:rFonts w:ascii="Arial" w:hAnsi="Arial" w:cs="Arial"/>
+          <w:b/>
+        </w:rPr>
+        <w:t>Use Default Timeout</w:t>
+      </w:r>
+      <w:r>
+        <w:rPr>
+          <w:rFonts w:ascii="Arial" w:hAnsi="Arial" w:cs="Arial"/>
+        </w:rPr>
+        <w:t>” as selected</w:t>
+      </w:r>
+    </w:p>
+    <w:p>
       <w:r>
         <w:rPr>
           <w:noProof/>
         </w:rPr>
-        <w:t xml:space="preserve"> </w:t>
-      </w:r>
-    </w:p>
-    <w:p>
-      <w:pPr>
-        <w:pStyle w:val="ListParagraph"/>
-      </w:pPr>
-      <w:r>
-        <w:rPr>
-          <w:noProof/>
-        </w:rPr>
         <w:drawing>
-          <wp:inline distT="0" distB="0" distL="0" distR="0" wp14:anchorId="2EDAD82F" wp14:editId="28776DC2">
-            <wp:extent cx="2724150" cy="3188900"/>
-            <wp:effectExtent l="0" t="0" r="0" b="0"/>
-            <wp:docPr id="47" name="Picture 47"/>
+          <wp:inline distT="0" distB="0" distL="0" distR="0" wp14:anchorId="53250BC3" wp14:editId="4F411294">
+            <wp:extent cx="5943600" cy="2588260"/>
+            <wp:effectExtent l="0" t="0" r="0" b="2540"/>
+            <wp:docPr id="46" name="Picture 46"/>
             <wp:cNvGraphicFramePr>
               <a:graphicFrameLocks xmlns:a="http://schemas.openxmlformats.org/drawingml/2006/main" noChangeAspect="1"/>
             </wp:cNvGraphicFramePr>
@@ -10121,7 +11110,7 @@
                   <pic:spPr>
                     <a:xfrm>
                       <a:off x="0" y="0"/>
-                      <a:ext cx="2726344" cy="3191468"/>
+                      <a:ext cx="5943600" cy="2588260"/>
                     </a:xfrm>
                     <a:prstGeom prst="rect">
                       <a:avLst/>
@@ -10136,11 +11125,6 @@
     </w:p>
     <w:p>
       <w:pPr>
-        <w:ind w:left="720"/>
-      </w:pPr>
-    </w:p>
-    <w:p>
-      <w:pPr>
         <w:pStyle w:val="ListParagraph"/>
         <w:numPr>
           <w:ilvl w:val="0"/>
@@ -10148,23 +11132,95 @@
         </w:numPr>
       </w:pPr>
       <w:r>
-        <w:t>Leave all the options as-is.</w:t>
-      </w:r>
-    </w:p>
-    <w:p>
-      <w:pPr>
-        <w:ind w:left="720"/>
-      </w:pPr>
+        <w:t>Click Save.</w:t>
+      </w:r>
+    </w:p>
+    <w:p>
+      <w:pPr>
+        <w:pStyle w:val="ListParagraph"/>
+        <w:numPr>
+          <w:ilvl w:val="0"/>
+          <w:numId w:val="22"/>
+        </w:numPr>
+      </w:pPr>
+      <w:r>
+        <w:t>When you see the “</w:t>
+      </w:r>
+      <w:r>
+        <w:t>Add Permission to Lambda Function</w:t>
+      </w:r>
+      <w:r>
+        <w:t>” pop-up, select “Ok”.</w:t>
+      </w:r>
+    </w:p>
+    <w:p>
+      <w:pPr>
+        <w:pStyle w:val="ListParagraph"/>
+        <w:numPr>
+          <w:ilvl w:val="0"/>
+          <w:numId w:val="22"/>
+        </w:numPr>
+      </w:pPr>
+      <w:r>
+        <w:t>With “</w:t>
+      </w:r>
+      <w:r>
+        <w:t>POST</w:t>
+      </w:r>
+      <w:r>
+        <w:t>” (or “</w:t>
+      </w:r>
+      <w:r>
+        <w:t>{id}</w:t>
+      </w:r>
+      <w:r>
+        <w:t>”) s</w:t>
+      </w:r>
+      <w:r>
+        <w:t>elected in your R</w:t>
+      </w:r>
+      <w:r>
+        <w:t>esource</w:t>
+      </w:r>
+      <w:r>
+        <w:t>s</w:t>
+      </w:r>
+      <w:r>
+        <w:t xml:space="preserve"> tree, go ahead and click the “Actions” button again.</w:t>
+      </w:r>
+    </w:p>
+    <w:p>
+      <w:pPr>
+        <w:pStyle w:val="ListParagraph"/>
+        <w:numPr>
+          <w:ilvl w:val="0"/>
+          <w:numId w:val="22"/>
+        </w:numPr>
+      </w:pPr>
+      <w:r>
+        <w:lastRenderedPageBreak/>
+        <w:t>Click “Enable CORS”</w:t>
+      </w:r>
       <w:r>
         <w:rPr>
           <w:noProof/>
         </w:rPr>
-        <w:lastRenderedPageBreak/>
+        <w:t xml:space="preserve"> </w:t>
+      </w:r>
+    </w:p>
+    <w:p>
+      <w:pPr>
+        <w:pStyle w:val="ListParagraph"/>
+      </w:pPr>
+      <w:r>
+        <w:rPr>
+          <w:noProof/>
+        </w:rPr>
         <w:drawing>
-          <wp:inline distT="0" distB="0" distL="0" distR="0" wp14:anchorId="30763B62" wp14:editId="32CC12CB">
-            <wp:extent cx="5943600" cy="1928495"/>
+          <wp:inline distT="0" distB="0" distL="0" distR="0" wp14:anchorId="2EDAD82F" wp14:editId="28776DC2">
+            <wp:extent cx="2724150" cy="3188900"/>
             <wp:effectExtent l="0" t="0" r="0" b="0"/>
-            <wp:docPr id="48" name="Picture 48"/>
+            <wp:docPr id="47" name="Picture 47"/>
             <wp:cNvGraphicFramePr>
               <a:graphicFrameLocks xmlns:a="http://schemas.openxmlformats.org/drawingml/2006/main" noChangeAspect="1"/>
             </wp:cNvGraphicFramePr>
@@ -10184,7 +11240,7 @@
                   <pic:spPr>
                     <a:xfrm>
                       <a:off x="0" y="0"/>
-                      <a:ext cx="5943600" cy="1928495"/>
+                      <a:ext cx="2726344" cy="3191468"/>
                     </a:xfrm>
                     <a:prstGeom prst="rect">
                       <a:avLst/>
@@ -10199,6 +11255,11 @@
     </w:p>
     <w:p>
       <w:pPr>
+        <w:ind w:left="720"/>
+      </w:pPr>
+    </w:p>
+    <w:p>
+      <w:pPr>
         <w:pStyle w:val="ListParagraph"/>
         <w:numPr>
           <w:ilvl w:val="0"/>
@@ -10206,19 +11267,7 @@
         </w:numPr>
       </w:pPr>
       <w:r>
-        <w:t>Click “Enable CORS and replace existing CORS headers”</w:t>
-      </w:r>
-    </w:p>
-    <w:p>
-      <w:pPr>
-        <w:pStyle w:val="ListParagraph"/>
-        <w:numPr>
-          <w:ilvl w:val="0"/>
-          <w:numId w:val="22"/>
-        </w:numPr>
-      </w:pPr>
-      <w:r>
-        <w:t>Click “Yes, replace existing values” on the next dialog</w:t>
+        <w:t>Leave all the options as-is.</w:t>
       </w:r>
     </w:p>
     <w:p>
@@ -10230,10 +11279,10 @@
           <w:noProof/>
         </w:rPr>
         <w:drawing>
-          <wp:inline distT="0" distB="0" distL="0" distR="0" wp14:anchorId="0157BBEE" wp14:editId="56461C16">
-            <wp:extent cx="5943600" cy="2433955"/>
-            <wp:effectExtent l="0" t="0" r="0" b="4445"/>
-            <wp:docPr id="49" name="Picture 49"/>
+          <wp:inline distT="0" distB="0" distL="0" distR="0" wp14:anchorId="30763B62" wp14:editId="32CC12CB">
+            <wp:extent cx="5943600" cy="1928495"/>
+            <wp:effectExtent l="0" t="0" r="0" b="0"/>
+            <wp:docPr id="48" name="Picture 48"/>
             <wp:cNvGraphicFramePr>
               <a:graphicFrameLocks xmlns:a="http://schemas.openxmlformats.org/drawingml/2006/main" noChangeAspect="1"/>
             </wp:cNvGraphicFramePr>
@@ -10253,6 +11302,76 @@
                   <pic:spPr>
                     <a:xfrm>
                       <a:off x="0" y="0"/>
+                      <a:ext cx="5943600" cy="1928495"/>
+                    </a:xfrm>
+                    <a:prstGeom prst="rect">
+                      <a:avLst/>
+                    </a:prstGeom>
+                  </pic:spPr>
+                </pic:pic>
+              </a:graphicData>
+            </a:graphic>
+          </wp:inline>
+        </w:drawing>
+      </w:r>
+    </w:p>
+    <w:p>
+      <w:pPr>
+        <w:pStyle w:val="ListParagraph"/>
+        <w:numPr>
+          <w:ilvl w:val="0"/>
+          <w:numId w:val="22"/>
+        </w:numPr>
+      </w:pPr>
+      <w:r>
+        <w:t>Click “Enable CORS and replace existing CORS headers”</w:t>
+      </w:r>
+    </w:p>
+    <w:p>
+      <w:pPr>
+        <w:pStyle w:val="ListParagraph"/>
+        <w:numPr>
+          <w:ilvl w:val="0"/>
+          <w:numId w:val="22"/>
+        </w:numPr>
+      </w:pPr>
+      <w:r>
+        <w:t>Click “Yes, replace existing values” on the next dialog</w:t>
+      </w:r>
+    </w:p>
+    <w:p>
+      <w:pPr>
+        <w:ind w:left="720"/>
+      </w:pPr>
+      <w:r>
+        <w:rPr>
+          <w:noProof/>
+        </w:rPr>
+        <w:lastRenderedPageBreak/>
+        <w:drawing>
+          <wp:inline distT="0" distB="0" distL="0" distR="0" wp14:anchorId="0157BBEE" wp14:editId="56461C16">
+            <wp:extent cx="5943600" cy="2433955"/>
+            <wp:effectExtent l="0" t="0" r="0" b="4445"/>
+            <wp:docPr id="49" name="Picture 49"/>
+            <wp:cNvGraphicFramePr>
+              <a:graphicFrameLocks xmlns:a="http://schemas.openxmlformats.org/drawingml/2006/main" noChangeAspect="1"/>
+            </wp:cNvGraphicFramePr>
+            <a:graphic xmlns:a="http://schemas.openxmlformats.org/drawingml/2006/main">
+              <a:graphicData uri="http://schemas.openxmlformats.org/drawingml/2006/picture">
+                <pic:pic xmlns:pic="http://schemas.openxmlformats.org/drawingml/2006/picture">
+                  <pic:nvPicPr>
+                    <pic:cNvPr id="1" name=""/>
+                    <pic:cNvPicPr/>
+                  </pic:nvPicPr>
+                  <pic:blipFill>
+                    <a:blip r:embed="rId55"/>
+                    <a:stretch>
+                      <a:fillRect/>
+                    </a:stretch>
+                  </pic:blipFill>
+                  <pic:spPr>
+                    <a:xfrm>
+                      <a:off x="0" y="0"/>
                       <a:ext cx="5943600" cy="2433955"/>
                     </a:xfrm>
                     <a:prstGeom prst="rect">
@@ -10266,13 +11385,187 @@
         </w:drawing>
       </w:r>
     </w:p>
-    <w:p/>
+    <w:p>
+      <w:pPr>
+        <w:pStyle w:val="ListParagraph"/>
+        <w:numPr>
+          <w:ilvl w:val="0"/>
+          <w:numId w:val="15"/>
+        </w:numPr>
+      </w:pPr>
+      <w:r>
+        <w:t>Lastly, you will deploy your API. Click on “Actions” then, “Deploy API”. Fill in the details for your deployment stage in the dialog box.</w:t>
+      </w:r>
+    </w:p>
+    <w:p>
+      <w:pPr>
+        <w:ind w:left="360"/>
+        <w:rPr>
+          <w:rFonts w:ascii="Arial" w:hAnsi="Arial" w:cs="Arial"/>
+          <w:noProof/>
+        </w:rPr>
+      </w:pPr>
+      <w:r>
+        <w:rPr>
+          <w:rFonts w:ascii="Arial" w:hAnsi="Arial" w:cs="Arial"/>
+          <w:b/>
+          <w:noProof/>
+        </w:rPr>
+        <w:t>Deployment stage</w:t>
+      </w:r>
+      <w:r>
+        <w:rPr>
+          <w:rFonts w:ascii="Arial" w:hAnsi="Arial" w:cs="Arial"/>
+          <w:noProof/>
+        </w:rPr>
+        <w:t>: [New Stage]</w:t>
+      </w:r>
+    </w:p>
+    <w:p>
+      <w:pPr>
+        <w:ind w:left="360"/>
+        <w:rPr>
+          <w:rFonts w:ascii="Arial" w:hAnsi="Arial" w:cs="Arial"/>
+          <w:noProof/>
+        </w:rPr>
+      </w:pPr>
+      <w:r>
+        <w:rPr>
+          <w:rFonts w:ascii="Arial" w:hAnsi="Arial" w:cs="Arial"/>
+          <w:b/>
+          <w:noProof/>
+        </w:rPr>
+        <w:t>Stage name*:</w:t>
+      </w:r>
+      <w:r>
+        <w:rPr>
+          <w:rFonts w:ascii="Arial" w:hAnsi="Arial" w:cs="Arial"/>
+          <w:noProof/>
+        </w:rPr>
+        <w:t xml:space="preserve"> Prod</w:t>
+      </w:r>
+    </w:p>
+    <w:p>
+      <w:pPr>
+        <w:ind w:left="360"/>
+        <w:rPr>
+          <w:rFonts w:ascii="Arial" w:hAnsi="Arial" w:cs="Arial"/>
+          <w:noProof/>
+        </w:rPr>
+      </w:pPr>
+      <w:r>
+        <w:rPr>
+          <w:rFonts w:ascii="Arial" w:hAnsi="Arial" w:cs="Arial"/>
+          <w:b/>
+          <w:noProof/>
+        </w:rPr>
+        <w:t>Stage description</w:t>
+      </w:r>
+      <w:r>
+        <w:rPr>
+          <w:rFonts w:ascii="Arial" w:hAnsi="Arial" w:cs="Arial"/>
+          <w:noProof/>
+        </w:rPr>
+        <w:t>: &lt;Enter any description&gt;</w:t>
+      </w:r>
+    </w:p>
+    <w:p>
+      <w:pPr>
+        <w:ind w:left="360"/>
+        <w:rPr>
+          <w:rFonts w:ascii="Arial" w:hAnsi="Arial" w:cs="Arial"/>
+          <w:noProof/>
+        </w:rPr>
+      </w:pPr>
+      <w:r>
+        <w:rPr>
+          <w:rFonts w:ascii="Arial" w:hAnsi="Arial" w:cs="Arial"/>
+          <w:b/>
+          <w:noProof/>
+        </w:rPr>
+        <w:t>Deployment description</w:t>
+      </w:r>
+      <w:r>
+        <w:rPr>
+          <w:rFonts w:ascii="Arial" w:hAnsi="Arial" w:cs="Arial"/>
+          <w:noProof/>
+        </w:rPr>
+        <w:t>: Initial deployment</w:t>
+      </w:r>
+    </w:p>
+    <w:p>
+      <w:pPr>
+        <w:ind w:left="360"/>
+      </w:pPr>
+      <w:r>
+        <w:rPr>
+          <w:noProof/>
+        </w:rPr>
+        <w:drawing>
+          <wp:inline distT="0" distB="0" distL="0" distR="0" wp14:anchorId="7872B0EE" wp14:editId="62FA8FCC">
+            <wp:extent cx="3743325" cy="2436633"/>
+            <wp:effectExtent l="0" t="0" r="0" b="1905"/>
+            <wp:docPr id="6" name="Picture 6"/>
+            <wp:cNvGraphicFramePr>
+              <a:graphicFrameLocks xmlns:a="http://schemas.openxmlformats.org/drawingml/2006/main" noChangeAspect="1"/>
+            </wp:cNvGraphicFramePr>
+            <a:graphic xmlns:a="http://schemas.openxmlformats.org/drawingml/2006/main">
+              <a:graphicData uri="http://schemas.openxmlformats.org/drawingml/2006/picture">
+                <pic:pic xmlns:pic="http://schemas.openxmlformats.org/drawingml/2006/picture">
+                  <pic:nvPicPr>
+                    <pic:cNvPr id="1" name=""/>
+                    <pic:cNvPicPr/>
+                  </pic:nvPicPr>
+                  <pic:blipFill rotWithShape="1">
+                    <a:blip r:embed="rId39"/>
+                    <a:srcRect l="1166" b="1530"/>
+                    <a:stretch/>
+                  </pic:blipFill>
+                  <pic:spPr bwMode="auto">
+                    <a:xfrm>
+                      <a:off x="0" y="0"/>
+                      <a:ext cx="3754301" cy="2443777"/>
+                    </a:xfrm>
+                    <a:prstGeom prst="rect">
+                      <a:avLst/>
+                    </a:prstGeom>
+                    <a:ln>
+                      <a:noFill/>
+                    </a:ln>
+                    <a:extLst>
+                      <a:ext uri="{53640926-AAD7-44D8-BBD7-CCE9431645EC}">
+                        <a14:shadowObscured xmlns:a14="http://schemas.microsoft.com/office/drawing/2010/main"/>
+                      </a:ext>
+                    </a:extLst>
+                  </pic:spPr>
+                </pic:pic>
+              </a:graphicData>
+            </a:graphic>
+          </wp:inline>
+        </w:drawing>
+      </w:r>
+    </w:p>
+    <w:p>
+      <w:pPr>
+        <w:pStyle w:val="ListParagraph"/>
+        <w:numPr>
+          <w:ilvl w:val="0"/>
+          <w:numId w:val="15"/>
+        </w:numPr>
+      </w:pPr>
+      <w:r>
+        <w:t>Click “Deploy”</w:t>
+      </w:r>
+    </w:p>
     <w:p>
       <w:r>
         <w:t>You have created all the APIs for your GHC Scheduler application. Congratulations!</w:t>
       </w:r>
     </w:p>
-    <w:p/>
+    <w:p>
+      <w:bookmarkStart w:id="0" w:name="_GoBack"/>
+      <w:bookmarkEnd w:id="0"/>
+    </w:p>
     <w:p>
       <w:pPr>
         <w:pStyle w:val="Heading1"/>
@@ -10284,6 +11577,7 @@
         <w:rPr>
           <w:shd w:val="clear" w:color="auto" w:fill="FFFFFF"/>
         </w:rPr>
+        <w:lastRenderedPageBreak/>
         <w:t>Trial account limits</w:t>
       </w:r>
     </w:p>
@@ -10302,7 +11596,7 @@
       <w:r>
         <w:t xml:space="preserve">These free tier offers are only available to new AWS customers, and are available for 12 months following your AWS sign-up date. When your 12 month free usage term expires or if your application use exceeds the tiers, you simply pay standard, pay-as-you-go service rates (see each service page for full pricing details). Restrictions apply; see </w:t>
       </w:r>
-      <w:hyperlink r:id="rId55" w:history="1">
+      <w:hyperlink r:id="rId56" w:history="1">
         <w:r>
           <w:rPr>
             <w:rStyle w:val="Hyperlink"/>
@@ -10349,7 +11643,6 @@
       </w:pPr>
       <w:bookmarkStart w:id="3" w:name="Amazon_Simple_Storage_Service_(S3)"/>
       <w:r>
-        <w:lastRenderedPageBreak/>
         <w:t>Amazon Simple Storage Service (S3)</w:t>
       </w:r>
       <w:bookmarkEnd w:id="3"/>
@@ -10365,7 +11658,7 @@
       <w:r>
         <w:t>5 GB of </w:t>
       </w:r>
-      <w:hyperlink r:id="rId56" w:history="1">
+      <w:hyperlink r:id="rId57" w:history="1">
         <w:r>
           <w:rPr>
             <w:rStyle w:val="Hyperlink"/>
@@ -10418,9 +11711,14 @@
       </w:pPr>
       <w:bookmarkStart w:id="5" w:name="Amazon_DynamoDB"/>
       <w:r>
-        <w:t>Amazon DynamoDB</w:t>
+        <w:t xml:space="preserve">Amazon </w:t>
+      </w:r>
+      <w:proofErr w:type="spellStart"/>
+      <w:r>
+        <w:t>DynamoDB</w:t>
       </w:r>
       <w:bookmarkEnd w:id="5"/>
+      <w:proofErr w:type="spellEnd"/>
     </w:p>
     <w:p>
       <w:pPr>
@@ -10433,7 +11731,7 @@
       <w:r>
         <w:t>25 GB of Storage, 25 Units of Read Capacity and 25 Units of Write Capacity – enough to handle up to 200M requests per month with </w:t>
       </w:r>
-      <w:hyperlink r:id="rId57" w:history="1">
+      <w:hyperlink r:id="rId58" w:history="1">
         <w:r>
           <w:rPr>
             <w:rStyle w:val="Hyperlink"/>
@@ -10442,8 +11740,20 @@
             <w:sz w:val="21"/>
             <w:szCs w:val="21"/>
           </w:rPr>
-          <w:t>Amazon DynamoDB</w:t>
+          <w:t xml:space="preserve">Amazon </w:t>
         </w:r>
+        <w:proofErr w:type="spellStart"/>
+        <w:r>
+          <w:rPr>
+            <w:rStyle w:val="Hyperlink"/>
+            <w:rFonts w:cstheme="minorHAnsi"/>
+            <w:color w:val="005B86"/>
+            <w:sz w:val="21"/>
+            <w:szCs w:val="21"/>
+          </w:rPr>
+          <w:t>DynamoDB</w:t>
+        </w:r>
+        <w:proofErr w:type="spellEnd"/>
       </w:hyperlink>
       <w:r>
         <w:t>.**</w:t>
@@ -10823,6 +12133,92 @@
     </w:lvl>
   </w:abstractNum>
   <w:abstractNum w:abstractNumId="3" w15:restartNumberingAfterBreak="0">
+    <w:nsid w:val="188613C3"/>
+    <w:multiLevelType w:val="hybridMultilevel"/>
+    <w:tmpl w:val="C22ED7A2"/>
+    <w:lvl w:ilvl="0" w:tplc="04090011">
+      <w:start w:val="1"/>
+      <w:numFmt w:val="decimal"/>
+      <w:lvlText w:val="%1)"/>
+      <w:lvlJc w:val="left"/>
+      <w:pPr>
+        <w:ind w:left="720" w:hanging="360"/>
+      </w:pPr>
+    </w:lvl>
+    <w:lvl w:ilvl="1" w:tplc="04090019">
+      <w:start w:val="1"/>
+      <w:numFmt w:val="lowerLetter"/>
+      <w:lvlText w:val="%2."/>
+      <w:lvlJc w:val="left"/>
+      <w:pPr>
+        <w:ind w:left="1440" w:hanging="360"/>
+      </w:pPr>
+    </w:lvl>
+    <w:lvl w:ilvl="2" w:tplc="0409001B" w:tentative="1">
+      <w:start w:val="1"/>
+      <w:numFmt w:val="lowerRoman"/>
+      <w:lvlText w:val="%3."/>
+      <w:lvlJc w:val="right"/>
+      <w:pPr>
+        <w:ind w:left="2160" w:hanging="180"/>
+      </w:pPr>
+    </w:lvl>
+    <w:lvl w:ilvl="3" w:tplc="0409000F" w:tentative="1">
+      <w:start w:val="1"/>
+      <w:numFmt w:val="decimal"/>
+      <w:lvlText w:val="%4."/>
+      <w:lvlJc w:val="left"/>
+      <w:pPr>
+        <w:ind w:left="2880" w:hanging="360"/>
+      </w:pPr>
+    </w:lvl>
+    <w:lvl w:ilvl="4" w:tplc="04090019" w:tentative="1">
+      <w:start w:val="1"/>
+      <w:numFmt w:val="lowerLetter"/>
+      <w:lvlText w:val="%5."/>
+      <w:lvlJc w:val="left"/>
+      <w:pPr>
+        <w:ind w:left="3600" w:hanging="360"/>
+      </w:pPr>
+    </w:lvl>
+    <w:lvl w:ilvl="5" w:tplc="0409001B" w:tentative="1">
+      <w:start w:val="1"/>
+      <w:numFmt w:val="lowerRoman"/>
+      <w:lvlText w:val="%6."/>
+      <w:lvlJc w:val="right"/>
+      <w:pPr>
+        <w:ind w:left="4320" w:hanging="180"/>
+      </w:pPr>
+    </w:lvl>
+    <w:lvl w:ilvl="6" w:tplc="0409000F" w:tentative="1">
+      <w:start w:val="1"/>
+      <w:numFmt w:val="decimal"/>
+      <w:lvlText w:val="%7."/>
+      <w:lvlJc w:val="left"/>
+      <w:pPr>
+        <w:ind w:left="5040" w:hanging="360"/>
+      </w:pPr>
+    </w:lvl>
+    <w:lvl w:ilvl="7" w:tplc="04090019" w:tentative="1">
+      <w:start w:val="1"/>
+      <w:numFmt w:val="lowerLetter"/>
+      <w:lvlText w:val="%8."/>
+      <w:lvlJc w:val="left"/>
+      <w:pPr>
+        <w:ind w:left="5760" w:hanging="360"/>
+      </w:pPr>
+    </w:lvl>
+    <w:lvl w:ilvl="8" w:tplc="0409001B" w:tentative="1">
+      <w:start w:val="1"/>
+      <w:numFmt w:val="lowerRoman"/>
+      <w:lvlText w:val="%9."/>
+      <w:lvlJc w:val="right"/>
+      <w:pPr>
+        <w:ind w:left="6480" w:hanging="180"/>
+      </w:pPr>
+    </w:lvl>
+  </w:abstractNum>
+  <w:abstractNum w:abstractNumId="4" w15:restartNumberingAfterBreak="0">
     <w:nsid w:val="2DF12426"/>
     <w:multiLevelType w:val="hybridMultilevel"/>
     <w:tmpl w:val="C22ED7A2"/>
@@ -10908,7 +12304,7 @@
       </w:pPr>
     </w:lvl>
   </w:abstractNum>
-  <w:abstractNum w:abstractNumId="4" w15:restartNumberingAfterBreak="0">
+  <w:abstractNum w:abstractNumId="5" w15:restartNumberingAfterBreak="0">
     <w:nsid w:val="38F72DB0"/>
     <w:multiLevelType w:val="hybridMultilevel"/>
     <w:tmpl w:val="16A05FA4"/>
@@ -10997,7 +12393,7 @@
       </w:pPr>
     </w:lvl>
   </w:abstractNum>
-  <w:abstractNum w:abstractNumId="5" w15:restartNumberingAfterBreak="0">
+  <w:abstractNum w:abstractNumId="6" w15:restartNumberingAfterBreak="0">
     <w:nsid w:val="3BF735CE"/>
     <w:multiLevelType w:val="hybridMultilevel"/>
     <w:tmpl w:val="9D36B2F8"/>
@@ -11086,7 +12482,7 @@
       </w:pPr>
     </w:lvl>
   </w:abstractNum>
-  <w:abstractNum w:abstractNumId="6" w15:restartNumberingAfterBreak="0">
+  <w:abstractNum w:abstractNumId="7" w15:restartNumberingAfterBreak="0">
     <w:nsid w:val="3E516F1A"/>
     <w:multiLevelType w:val="hybridMultilevel"/>
     <w:tmpl w:val="1500232C"/>
@@ -11172,7 +12568,7 @@
       </w:pPr>
     </w:lvl>
   </w:abstractNum>
-  <w:abstractNum w:abstractNumId="7" w15:restartNumberingAfterBreak="0">
+  <w:abstractNum w:abstractNumId="8" w15:restartNumberingAfterBreak="0">
     <w:nsid w:val="3FE57E62"/>
     <w:multiLevelType w:val="hybridMultilevel"/>
     <w:tmpl w:val="EC6ECB1A"/>
@@ -11258,7 +12654,7 @@
       </w:pPr>
     </w:lvl>
   </w:abstractNum>
-  <w:abstractNum w:abstractNumId="8" w15:restartNumberingAfterBreak="0">
+  <w:abstractNum w:abstractNumId="9" w15:restartNumberingAfterBreak="0">
     <w:nsid w:val="406E7FD5"/>
     <w:multiLevelType w:val="hybridMultilevel"/>
     <w:tmpl w:val="A0520C5C"/>
@@ -11371,7 +12767,7 @@
       </w:rPr>
     </w:lvl>
   </w:abstractNum>
-  <w:abstractNum w:abstractNumId="9" w15:restartNumberingAfterBreak="0">
+  <w:abstractNum w:abstractNumId="10" w15:restartNumberingAfterBreak="0">
     <w:nsid w:val="4AEF78BE"/>
     <w:multiLevelType w:val="hybridMultilevel"/>
     <w:tmpl w:val="1500232C"/>
@@ -11457,7 +12853,7 @@
       </w:pPr>
     </w:lvl>
   </w:abstractNum>
-  <w:abstractNum w:abstractNumId="10" w15:restartNumberingAfterBreak="0">
+  <w:abstractNum w:abstractNumId="11" w15:restartNumberingAfterBreak="0">
     <w:nsid w:val="57FF14B5"/>
     <w:multiLevelType w:val="hybridMultilevel"/>
     <w:tmpl w:val="99A6002A"/>
@@ -11546,7 +12942,7 @@
       </w:pPr>
     </w:lvl>
   </w:abstractNum>
-  <w:abstractNum w:abstractNumId="11" w15:restartNumberingAfterBreak="0">
+  <w:abstractNum w:abstractNumId="12" w15:restartNumberingAfterBreak="0">
     <w:nsid w:val="5C463F4E"/>
     <w:multiLevelType w:val="multilevel"/>
     <w:tmpl w:val="982A10B0"/>
@@ -11695,7 +13091,7 @@
       </w:rPr>
     </w:lvl>
   </w:abstractNum>
-  <w:abstractNum w:abstractNumId="12" w15:restartNumberingAfterBreak="0">
+  <w:abstractNum w:abstractNumId="13" w15:restartNumberingAfterBreak="0">
     <w:nsid w:val="5D2C3C2F"/>
     <w:multiLevelType w:val="hybridMultilevel"/>
     <w:tmpl w:val="5298F43C"/>
@@ -11781,7 +13177,7 @@
       </w:pPr>
     </w:lvl>
   </w:abstractNum>
-  <w:abstractNum w:abstractNumId="13" w15:restartNumberingAfterBreak="0">
+  <w:abstractNum w:abstractNumId="14" w15:restartNumberingAfterBreak="0">
     <w:nsid w:val="5E3734EF"/>
     <w:multiLevelType w:val="hybridMultilevel"/>
     <w:tmpl w:val="E8B0616C"/>
@@ -11870,7 +13266,7 @@
       </w:pPr>
     </w:lvl>
   </w:abstractNum>
-  <w:abstractNum w:abstractNumId="14" w15:restartNumberingAfterBreak="0">
+  <w:abstractNum w:abstractNumId="15" w15:restartNumberingAfterBreak="0">
     <w:nsid w:val="5E7F0982"/>
     <w:multiLevelType w:val="multilevel"/>
     <w:tmpl w:val="CF14B108"/>
@@ -12019,7 +13415,7 @@
       </w:rPr>
     </w:lvl>
   </w:abstractNum>
-  <w:abstractNum w:abstractNumId="15" w15:restartNumberingAfterBreak="0">
+  <w:abstractNum w:abstractNumId="16" w15:restartNumberingAfterBreak="0">
     <w:nsid w:val="5FFD30AC"/>
     <w:multiLevelType w:val="hybridMultilevel"/>
     <w:tmpl w:val="BD1C7D82"/>
@@ -12110,7 +13506,7 @@
       </w:pPr>
     </w:lvl>
   </w:abstractNum>
-  <w:abstractNum w:abstractNumId="16" w15:restartNumberingAfterBreak="0">
+  <w:abstractNum w:abstractNumId="17" w15:restartNumberingAfterBreak="0">
     <w:nsid w:val="64090BFE"/>
     <w:multiLevelType w:val="hybridMultilevel"/>
     <w:tmpl w:val="D012E11E"/>
@@ -12201,7 +13597,7 @@
       </w:pPr>
     </w:lvl>
   </w:abstractNum>
-  <w:abstractNum w:abstractNumId="17" w15:restartNumberingAfterBreak="0">
+  <w:abstractNum w:abstractNumId="18" w15:restartNumberingAfterBreak="0">
     <w:nsid w:val="68FE2095"/>
     <w:multiLevelType w:val="hybridMultilevel"/>
     <w:tmpl w:val="5614A6C8"/>
@@ -12290,7 +13686,7 @@
       </w:pPr>
     </w:lvl>
   </w:abstractNum>
-  <w:abstractNum w:abstractNumId="18" w15:restartNumberingAfterBreak="0">
+  <w:abstractNum w:abstractNumId="19" w15:restartNumberingAfterBreak="0">
     <w:nsid w:val="6D687A4E"/>
     <w:multiLevelType w:val="hybridMultilevel"/>
     <w:tmpl w:val="EC6ECB1A"/>
@@ -12376,7 +13772,7 @@
       </w:pPr>
     </w:lvl>
   </w:abstractNum>
-  <w:abstractNum w:abstractNumId="19" w15:restartNumberingAfterBreak="0">
+  <w:abstractNum w:abstractNumId="20" w15:restartNumberingAfterBreak="0">
     <w:nsid w:val="75686275"/>
     <w:multiLevelType w:val="hybridMultilevel"/>
     <w:tmpl w:val="E10C02FE"/>
@@ -12462,7 +13858,7 @@
       </w:pPr>
     </w:lvl>
   </w:abstractNum>
-  <w:abstractNum w:abstractNumId="20" w15:restartNumberingAfterBreak="0">
+  <w:abstractNum w:abstractNumId="21" w15:restartNumberingAfterBreak="0">
     <w:nsid w:val="76957642"/>
     <w:multiLevelType w:val="multilevel"/>
     <w:tmpl w:val="1F6CB7F0"/>
@@ -12611,7 +14007,7 @@
       </w:rPr>
     </w:lvl>
   </w:abstractNum>
-  <w:abstractNum w:abstractNumId="21" w15:restartNumberingAfterBreak="0">
+  <w:abstractNum w:abstractNumId="22" w15:restartNumberingAfterBreak="0">
     <w:nsid w:val="78A80718"/>
     <w:multiLevelType w:val="hybridMultilevel"/>
     <w:tmpl w:val="BD88A2FA"/>
@@ -12698,70 +14094,73 @@
     </w:lvl>
   </w:abstractNum>
   <w:num w:numId="1">
-    <w:abstractNumId w:val="14"/>
+    <w:abstractNumId w:val="15"/>
   </w:num>
   <w:num w:numId="2">
-    <w:abstractNumId w:val="20"/>
+    <w:abstractNumId w:val="21"/>
   </w:num>
   <w:num w:numId="3">
     <w:abstractNumId w:val="0"/>
   </w:num>
   <w:num w:numId="4">
-    <w:abstractNumId w:val="11"/>
+    <w:abstractNumId w:val="12"/>
   </w:num>
   <w:num w:numId="5">
-    <w:abstractNumId w:val="4"/>
+    <w:abstractNumId w:val="5"/>
   </w:num>
   <w:num w:numId="6">
-    <w:abstractNumId w:val="12"/>
+    <w:abstractNumId w:val="13"/>
   </w:num>
   <w:num w:numId="7">
-    <w:abstractNumId w:val="19"/>
+    <w:abstractNumId w:val="20"/>
   </w:num>
   <w:num w:numId="8">
-    <w:abstractNumId w:val="7"/>
+    <w:abstractNumId w:val="8"/>
   </w:num>
   <w:num w:numId="9">
-    <w:abstractNumId w:val="21"/>
+    <w:abstractNumId w:val="22"/>
   </w:num>
   <w:num w:numId="10">
     <w:abstractNumId w:val="2"/>
   </w:num>
   <w:num w:numId="11">
+    <w:abstractNumId w:val="7"/>
+  </w:num>
+  <w:num w:numId="12">
     <w:abstractNumId w:val="6"/>
   </w:num>
-  <w:num w:numId="12">
-    <w:abstractNumId w:val="5"/>
+  <w:num w:numId="13">
+    <w:abstractNumId w:val="19"/>
   </w:num>
-  <w:num w:numId="13">
+  <w:num w:numId="14">
+    <w:abstractNumId w:val="10"/>
+  </w:num>
+  <w:num w:numId="15">
+    <w:abstractNumId w:val="4"/>
+  </w:num>
+  <w:num w:numId="16">
     <w:abstractNumId w:val="18"/>
   </w:num>
-  <w:num w:numId="14">
+  <w:num w:numId="17">
+    <w:abstractNumId w:val="16"/>
+  </w:num>
+  <w:num w:numId="18">
     <w:abstractNumId w:val="9"/>
   </w:num>
-  <w:num w:numId="15">
-    <w:abstractNumId w:val="3"/>
-  </w:num>
-  <w:num w:numId="16">
+  <w:num w:numId="19">
     <w:abstractNumId w:val="17"/>
-  </w:num>
-  <w:num w:numId="17">
-    <w:abstractNumId w:val="15"/>
-  </w:num>
-  <w:num w:numId="18">
-    <w:abstractNumId w:val="8"/>
-  </w:num>
-  <w:num w:numId="19">
-    <w:abstractNumId w:val="16"/>
   </w:num>
   <w:num w:numId="20">
     <w:abstractNumId w:val="1"/>
   </w:num>
   <w:num w:numId="21">
-    <w:abstractNumId w:val="10"/>
+    <w:abstractNumId w:val="11"/>
   </w:num>
   <w:num w:numId="22">
-    <w:abstractNumId w:val="13"/>
+    <w:abstractNumId w:val="14"/>
+  </w:num>
+  <w:num w:numId="23">
+    <w:abstractNumId w:val="3"/>
   </w:num>
 </w:numbering>
 </file>
@@ -13159,7 +14558,7 @@
   <w:style w:type="paragraph" w:default="1" w:styleId="Normal">
     <w:name w:val="Normal"/>
     <w:qFormat/>
-    <w:rsid w:val="00AB53FC"/>
+    <w:rsid w:val="00662F23"/>
   </w:style>
   <w:style w:type="paragraph" w:styleId="Heading1">
     <w:name w:val="heading 1"/>
@@ -13602,7 +15001,7 @@
 </file>
 
 <file path=customXml/itemProps1.xml><?xml version="1.0" encoding="utf-8"?>
-<ds:datastoreItem xmlns:ds="http://schemas.openxmlformats.org/officeDocument/2006/customXml" ds:itemID="{7301B78C-1EF9-4894-93B6-C49AD9E7478C}">
+<ds:datastoreItem xmlns:ds="http://schemas.openxmlformats.org/officeDocument/2006/customXml" ds:itemID="{4F1A8B5B-90DA-4A8D-B201-CB329FFA7309}">
   <ds:schemaRefs>
     <ds:schemaRef ds:uri="http://schemas.openxmlformats.org/officeDocument/2006/bibliography"/>
   </ds:schemaRefs>

</xml_diff>